<commit_message>
Revision hasta Objetivos by Esposa
</commit_message>
<xml_diff>
--- a/Datos/Control de analisis/Outline_Rev.docx
+++ b/Datos/Control de analisis/Outline_Rev.docx
@@ -75,7 +75,23 @@
         <w:t xml:space="preserve">(Punto y seguido) </w:t>
       </w:r>
       <w:r>
-        <w:t>Tomando en cuenta que todos los participantes se enfrentan al mismo problema, para ganar no deben elegir</w:t>
+        <w:t xml:space="preserve">Tomando en cuenta que todos los participantes se enfrentan al mismo problema, para ganar no </w:t>
+      </w:r>
+      <w:r>
+        <w:rPr>
+          <w:color w:val="FF0000"/>
+        </w:rPr>
+        <w:t xml:space="preserve">basta con </w:t>
+      </w:r>
+      <w:r>
+        <w:rPr>
+          <w:strike/>
+          <w:color w:val="FF0000"/>
+        </w:rPr>
+        <w:t>deben</w:t>
+      </w:r>
+      <w:r>
+        <w:t xml:space="preserve"> elegir</w:t>
       </w:r>
       <w:r>
         <w:t xml:space="preserve"> </w:t>
@@ -899,6 +915,7 @@
           <w:strike/>
           <w:color w:val="FF0000"/>
         </w:rPr>
+        <w:lastRenderedPageBreak/>
         <w:t>tienen en</w:t>
       </w:r>
       <w:r>
@@ -948,11 +965,7 @@
         <w:t>,</w:t>
       </w:r>
       <w:r>
-        <w:t xml:space="preserve"> </w:t>
-      </w:r>
-      <w:r>
-        <w:lastRenderedPageBreak/>
-        <w:t xml:space="preserve">mientras que </w:t>
+        <w:t xml:space="preserve"> mientras que </w:t>
       </w:r>
       <w:r>
         <w:rPr>
@@ -1951,7 +1964,11 @@
         <w:t>.</w:t>
       </w:r>
       <w:r>
-        <w:t xml:space="preserve"> El modelo </w:t>
+        <w:t xml:space="preserve"> </w:t>
+      </w:r>
+      <w:r>
+        <w:lastRenderedPageBreak/>
+        <w:t xml:space="preserve">El modelo </w:t>
       </w:r>
       <w:r>
         <w:rPr>
@@ -2007,7 +2024,6 @@
           <w:strike/>
           <w:color w:val="FF0000"/>
         </w:rPr>
-        <w:lastRenderedPageBreak/>
         <w:t>Existen</w:t>
       </w:r>
       <w:r>
@@ -2972,7 +2988,14 @@
         <w:rPr>
           <w:color w:val="FF0000"/>
         </w:rPr>
-        <w:t xml:space="preserve">este estudio se encontró que </w:t>
+        <w:t xml:space="preserve">este estudio </w:t>
+      </w:r>
+      <w:r>
+        <w:rPr>
+          <w:color w:val="FF0000"/>
+        </w:rPr>
+        <w:lastRenderedPageBreak/>
+        <w:t xml:space="preserve">se encontró que </w:t>
       </w:r>
       <w:r>
         <w:rPr>
@@ -3023,7 +3046,6 @@
           <w:strike/>
           <w:color w:val="FF0000"/>
         </w:rPr>
-        <w:lastRenderedPageBreak/>
         <w:t>Con</w:t>
       </w:r>
       <w:r>
@@ -3917,6 +3939,7 @@
         <w:jc w:val="both"/>
       </w:pPr>
       <w:r>
+        <w:lastRenderedPageBreak/>
         <w:t xml:space="preserve">5) </w:t>
       </w:r>
       <w:r>
@@ -3964,14 +3987,7 @@
         <w:rPr>
           <w:color w:val="FF0000"/>
         </w:rPr>
-        <w:t xml:space="preserve">son, por </w:t>
-      </w:r>
-      <w:r>
-        <w:rPr>
-          <w:color w:val="FF0000"/>
-        </w:rPr>
-        <w:lastRenderedPageBreak/>
-        <w:t>definición,</w:t>
+        <w:t>son, por definición,</w:t>
       </w:r>
       <w:r>
         <w:t xml:space="preserve"> más pequeñas</w:t>
@@ -4615,7 +4631,38 @@
         <w:t xml:space="preserve"> experimental</w:t>
       </w:r>
       <w:r>
-        <w:t xml:space="preserve">, luego del primer </w:t>
+        <w:t>,</w:t>
+      </w:r>
+      <w:r>
+        <w:t xml:space="preserve"> </w:t>
+      </w:r>
+      <w:r>
+        <w:t xml:space="preserve"> </w:t>
+      </w:r>
+      <w:r>
+        <w:rPr>
+          <w:strike/>
+          <w:color w:val="FF0000"/>
+        </w:rPr>
+        <w:t>luego del</w:t>
+      </w:r>
+      <w:r>
+        <w:rPr>
+          <w:color w:val="FF0000"/>
+        </w:rPr>
+        <w:t xml:space="preserve"> </w:t>
+      </w:r>
+      <w:r>
+        <w:t xml:space="preserve"> </w:t>
+      </w:r>
+      <w:r>
+        <w:rPr>
+          <w:color w:val="FF0000"/>
+        </w:rPr>
+        <w:t xml:space="preserve">al terminar el </w:t>
+      </w:r>
+      <w:r>
+        <w:t xml:space="preserve">primer </w:t>
       </w:r>
       <w:proofErr w:type="spellStart"/>
       <w:r>
@@ -4623,12 +4670,55 @@
       </w:r>
       <w:proofErr w:type="spellEnd"/>
       <w:r>
-        <w:t>, dos jugadores salieron del juego y</w:t>
-      </w:r>
-      <w:bookmarkStart w:id="0" w:name="_GoBack"/>
-      <w:bookmarkEnd w:id="0"/>
-      <w:r>
-        <w:t xml:space="preserve"> fueron reemplazados por dos </w:t>
+        <w:rPr>
+          <w:strike/>
+          <w:color w:val="FF0000"/>
+        </w:rPr>
+        <w:t>,</w:t>
+      </w:r>
+      <w:r>
+        <w:t xml:space="preserve"> dos jugadores sal</w:t>
+      </w:r>
+      <w:r>
+        <w:rPr>
+          <w:color w:val="FF0000"/>
+        </w:rPr>
+        <w:t>ían</w:t>
+      </w:r>
+      <w:r>
+        <w:t xml:space="preserve"> </w:t>
+      </w:r>
+      <w:r>
+        <w:rPr>
+          <w:strike/>
+          <w:color w:val="FF0000"/>
+        </w:rPr>
+        <w:t>del juego</w:t>
+      </w:r>
+      <w:r>
+        <w:t xml:space="preserve"> y </w:t>
+      </w:r>
+      <w:r>
+        <w:rPr>
+          <w:strike/>
+          <w:color w:val="FF0000"/>
+        </w:rPr>
+        <w:t>fueron</w:t>
+      </w:r>
+      <w:r>
+        <w:rPr>
+          <w:color w:val="FF0000"/>
+        </w:rPr>
+        <w:t xml:space="preserve"> </w:t>
+      </w:r>
+      <w:r>
+        <w:rPr>
+          <w:color w:val="FF0000"/>
+        </w:rPr>
+        <w:t>eran</w:t>
+      </w:r>
+      <w:r>
+        <w:t xml:space="preserve"> reemplazados por dos </w:t>
       </w:r>
       <w:r>
         <w:t>participantes</w:t>
@@ -4637,37 +4727,191 @@
         <w:t xml:space="preserve"> que no habían ju</w:t>
       </w:r>
       <w:r>
-        <w:t xml:space="preserve">gado el juego previamente. El jugador que no fue reemplazado continuó en el grupo. Los tres jugadores participaron en el segundo </w:t>
+        <w:t xml:space="preserve">gado </w:t>
+      </w:r>
+      <w:r>
+        <w:rPr>
+          <w:strike/>
+          <w:color w:val="FF0000"/>
+        </w:rPr>
+        <w:t>el juego</w:t>
+      </w:r>
+      <w:r>
+        <w:rPr>
+          <w:color w:val="FF0000"/>
+        </w:rPr>
+        <w:t xml:space="preserve"> </w:t>
+      </w:r>
+      <w:r>
+        <w:t xml:space="preserve">previamente. </w:t>
+      </w:r>
+      <w:r>
+        <w:rPr>
+          <w:strike/>
+          <w:color w:val="FF0000"/>
+        </w:rPr>
+        <w:t>El jugador que no fue reemplazado continuó en el grupo.</w:t>
+      </w:r>
+      <w:r>
+        <w:rPr>
+          <w:strike/>
+          <w:color w:val="FF0000"/>
+        </w:rPr>
+        <w:t>,</w:t>
+      </w:r>
+      <w:r>
+        <w:rPr>
+          <w:color w:val="FF0000"/>
+        </w:rPr>
+        <w:t xml:space="preserve"> quienes </w:t>
+      </w:r>
+      <w:r>
+        <w:rPr>
+          <w:strike/>
+          <w:color w:val="FF0000"/>
+        </w:rPr>
+        <w:t xml:space="preserve">Los tres jugadores participaron en el segundo </w:t>
       </w:r>
       <w:proofErr w:type="spellStart"/>
       <w:r>
+        <w:rPr>
+          <w:strike/>
+          <w:color w:val="FF0000"/>
+        </w:rPr>
         <w:t>subjuego</w:t>
       </w:r>
       <w:proofErr w:type="spellEnd"/>
       <w:r>
-        <w:t xml:space="preserve">, luego del cual los jugadores que habían entrado al inicio del </w:t>
+        <w:rPr>
+          <w:strike/>
+          <w:color w:val="FF0000"/>
+        </w:rPr>
+        <w:t>, luego</w:t>
+      </w:r>
+      <w:r>
+        <w:rPr>
+          <w:color w:val="FF0000"/>
+        </w:rPr>
+        <w:t xml:space="preserve"> </w:t>
+      </w:r>
+      <w:r>
+        <w:rPr>
+          <w:color w:val="FF0000"/>
+        </w:rPr>
+        <w:t>permanecían en el juego hasta e</w:t>
+      </w:r>
+      <w:r>
+        <w:rPr>
+          <w:color w:val="FF0000"/>
+        </w:rPr>
+        <w:t xml:space="preserve">l término </w:t>
+      </w:r>
+      <w:r>
+        <w:t>del</w:t>
+      </w:r>
+      <w:r>
+        <w:t xml:space="preserve"> </w:t>
+      </w:r>
+      <w:r>
+        <w:t xml:space="preserve"> </w:t>
+      </w:r>
+      <w:r>
+        <w:rPr>
+          <w:color w:val="FF0000"/>
+        </w:rPr>
+        <w:t xml:space="preserve">segundo </w:t>
       </w:r>
       <w:proofErr w:type="spellStart"/>
       <w:r>
+        <w:rPr>
+          <w:color w:val="FF0000"/>
+        </w:rPr>
         <w:t>subjuego</w:t>
       </w:r>
       <w:proofErr w:type="spellEnd"/>
       <w:r>
-        <w:t xml:space="preserve"> 2 salieron del juego. Dos jugadores nuevos entraron para jugar el </w:t>
+        <w:rPr>
+          <w:color w:val="FF0000"/>
+        </w:rPr>
+        <w:t xml:space="preserve">, momento en el cual eran reemplazados a su vez por </w:t>
+      </w:r>
+      <w:r>
+        <w:rPr>
+          <w:strike/>
+          <w:color w:val="FF0000"/>
+        </w:rPr>
+        <w:t xml:space="preserve">cual los jugadores que habían entrado al inicio del </w:t>
       </w:r>
       <w:proofErr w:type="spellStart"/>
       <w:r>
+        <w:rPr>
+          <w:strike/>
+          <w:color w:val="FF0000"/>
+        </w:rPr>
         <w:t>subjuego</w:t>
       </w:r>
       <w:proofErr w:type="spellEnd"/>
       <w:r>
-        <w:t xml:space="preserve"> 3 junto con el participante que no fue reemplazado. En </w:t>
+        <w:rPr>
+          <w:strike/>
+          <w:color w:val="FF0000"/>
+        </w:rPr>
+        <w:t xml:space="preserve"> 2 salieron del juego</w:t>
+      </w:r>
+      <w:r>
+        <w:t xml:space="preserve"> </w:t>
+      </w:r>
+      <w:r>
+        <w:rPr>
+          <w:color w:val="FF0000"/>
+        </w:rPr>
+        <w:t>d</w:t>
+      </w:r>
+      <w:r>
+        <w:t xml:space="preserve">os jugadores nuevos </w:t>
+      </w:r>
+      <w:r>
+        <w:rPr>
+          <w:strike/>
+          <w:color w:val="FF0000"/>
+        </w:rPr>
+        <w:t>entraron</w:t>
+      </w:r>
+      <w:r>
+        <w:t xml:space="preserve"> para jugar el </w:t>
+      </w:r>
+      <w:proofErr w:type="spellStart"/>
+      <w:r>
+        <w:t>subjuego</w:t>
+      </w:r>
+      <w:proofErr w:type="spellEnd"/>
+      <w:r>
+        <w:t xml:space="preserve"> 3 </w:t>
+      </w:r>
+      <w:r>
+        <w:rPr>
+          <w:strike/>
+          <w:color w:val="FF0000"/>
+        </w:rPr>
+        <w:t>junto con el participante que no fue reemplazado</w:t>
+      </w:r>
+      <w:r>
+        <w:t xml:space="preserve">. En </w:t>
       </w:r>
       <w:r>
         <w:t>otras palabras,</w:t>
       </w:r>
       <w:r>
-        <w:t xml:space="preserve"> un participante </w:t>
+        <w:t xml:space="preserve"> </w:t>
+      </w:r>
+      <w:r>
+        <w:rPr>
+          <w:color w:val="FF0000"/>
+        </w:rPr>
+        <w:t xml:space="preserve">sólo </w:t>
+      </w:r>
+      <w:r>
+        <w:t xml:space="preserve">un participante </w:t>
       </w:r>
       <w:r>
         <w:t>jugó en</w:t>
@@ -4676,7 +4920,49 @@
         <w:t xml:space="preserve"> los 12 periodos, </w:t>
       </w:r>
       <w:r>
-        <w:t xml:space="preserve">junto con dos jugadores nuevos en cada </w:t>
+        <w:rPr>
+          <w:color w:val="FF0000"/>
+        </w:rPr>
+        <w:t xml:space="preserve">enfrentándose a </w:t>
+      </w:r>
+      <w:r>
+        <w:rPr>
+          <w:strike/>
+          <w:color w:val="FF0000"/>
+        </w:rPr>
+        <w:t>j</w:t>
+      </w:r>
+      <w:r>
+        <w:rPr>
+          <w:strike/>
+          <w:color w:val="FF0000"/>
+        </w:rPr>
+        <w:t>unto con</w:t>
+      </w:r>
+      <w:r>
+        <w:t xml:space="preserve"> dos jugadores</w:t>
+      </w:r>
+      <w:r>
+        <w:t xml:space="preserve"> </w:t>
+      </w:r>
+      <w:r>
+        <w:rPr>
+          <w:color w:val="FF0000"/>
+        </w:rPr>
+        <w:t>distintos</w:t>
+      </w:r>
+      <w:r>
+        <w:t xml:space="preserve"> </w:t>
+      </w:r>
+      <w:r>
+        <w:rPr>
+          <w:strike/>
+          <w:color w:val="FF0000"/>
+        </w:rPr>
+        <w:t>nuevos</w:t>
+      </w:r>
+      <w:r>
+        <w:t xml:space="preserve"> en cada </w:t>
       </w:r>
       <w:proofErr w:type="spellStart"/>
       <w:r>
@@ -4690,7 +4976,64 @@
         <w:t xml:space="preserve"> </w:t>
       </w:r>
       <w:r>
-        <w:t>Con esta manipulación, uno de los jugadores contaba con mayor experiencia que los demás</w:t>
+        <w:t xml:space="preserve">Con esta manipulación, </w:t>
+      </w:r>
+      <w:r>
+        <w:rPr>
+          <w:color w:val="FF0000"/>
+        </w:rPr>
+        <w:t xml:space="preserve">se garantizó que </w:t>
+      </w:r>
+      <w:r>
+        <w:t>uno de los jugadores conta</w:t>
+      </w:r>
+      <w:r>
+        <w:rPr>
+          <w:color w:val="FF0000"/>
+        </w:rPr>
+        <w:t>r</w:t>
+      </w:r>
+      <w:r>
+        <w:t xml:space="preserve">a con </w:t>
+      </w:r>
+      <w:r>
+        <w:rPr>
+          <w:color w:val="FF0000"/>
+        </w:rPr>
+        <w:t xml:space="preserve">más </w:t>
+      </w:r>
+      <w:r>
+        <w:rPr>
+          <w:strike/>
+          <w:color w:val="FF0000"/>
+        </w:rPr>
+        <w:t>mayor</w:t>
+      </w:r>
+      <w:r>
+        <w:t xml:space="preserve"> experiencia que </w:t>
+      </w:r>
+      <w:r>
+        <w:rPr>
+          <w:strike/>
+          <w:color w:val="FF0000"/>
+        </w:rPr>
+        <w:t>los</w:t>
+      </w:r>
+      <w:r>
+        <w:t xml:space="preserve"> </w:t>
+      </w:r>
+      <w:r>
+        <w:rPr>
+          <w:color w:val="FF0000"/>
+        </w:rPr>
+        <w:t xml:space="preserve">sus oponentes </w:t>
+      </w:r>
+      <w:r>
+        <w:rPr>
+          <w:strike/>
+          <w:color w:val="FF0000"/>
+        </w:rPr>
+        <w:t xml:space="preserve"> demás</w:t>
       </w:r>
       <w:r>
         <w:t xml:space="preserve"> en los </w:t>
@@ -4705,6 +5048,9 @@
       </w:r>
       <w:r>
         <w:t>.</w:t>
+      </w:r>
+      <w:r>
+        <w:t xml:space="preserve">  </w:t>
       </w:r>
     </w:p>
     <w:p>
@@ -4712,7 +5058,77 @@
         <w:jc w:val="both"/>
       </w:pPr>
       <w:r>
-        <w:t xml:space="preserve">En otra condición experimental, dos jugadores también eran reemplazados al inicio de cada </w:t>
+        <w:t xml:space="preserve">En </w:t>
+      </w:r>
+      <w:r>
+        <w:rPr>
+          <w:color w:val="FF0000"/>
+        </w:rPr>
+        <w:t xml:space="preserve">una segunda </w:t>
+      </w:r>
+      <w:r>
+        <w:rPr>
+          <w:strike/>
+          <w:color w:val="FF0000"/>
+        </w:rPr>
+        <w:t>otra</w:t>
+      </w:r>
+      <w:r>
+        <w:t xml:space="preserve"> condición </w:t>
+      </w:r>
+      <w:r>
+        <w:rPr>
+          <w:strike/>
+          <w:color w:val="FF0000"/>
+        </w:rPr>
+        <w:t>experimental</w:t>
+      </w:r>
+      <w:r>
+        <w:t xml:space="preserve">, </w:t>
+      </w:r>
+      <w:r>
+        <w:rPr>
+          <w:color w:val="FF0000"/>
+        </w:rPr>
+        <w:t xml:space="preserve">también se extraían </w:t>
+      </w:r>
+      <w:r>
+        <w:t>dos jugadores</w:t>
+      </w:r>
+      <w:r>
+        <w:rPr>
+          <w:color w:val="FF0000"/>
+        </w:rPr>
+        <w:t xml:space="preserve"> </w:t>
+      </w:r>
+      <w:r>
+        <w:rPr>
+          <w:strike/>
+          <w:color w:val="FF0000"/>
+        </w:rPr>
+        <w:t xml:space="preserve"> también eran reemplazados</w:t>
+      </w:r>
+      <w:r>
+        <w:t xml:space="preserve"> al </w:t>
+      </w:r>
+      <w:r>
+        <w:rPr>
+          <w:strike/>
+          <w:color w:val="FF0000"/>
+        </w:rPr>
+        <w:t>inicio</w:t>
+      </w:r>
+      <w:r>
+        <w:t xml:space="preserve"> </w:t>
+      </w:r>
+      <w:r>
+        <w:rPr>
+          <w:color w:val="FF0000"/>
+        </w:rPr>
+        <w:t>término</w:t>
+      </w:r>
+      <w:r>
+        <w:t xml:space="preserve"> de cada </w:t>
       </w:r>
       <w:proofErr w:type="spellStart"/>
       <w:r>
@@ -4720,25 +5136,70 @@
       </w:r>
       <w:proofErr w:type="spellEnd"/>
       <w:r>
-        <w:t xml:space="preserve">, pero </w:t>
-      </w:r>
-      <w:r>
+        <w:t>, pero</w:t>
+      </w:r>
+      <w:r>
+        <w:t xml:space="preserve"> </w:t>
+      </w:r>
+      <w:r>
+        <w:rPr>
+          <w:color w:val="FF0000"/>
+        </w:rPr>
+        <w:t>en esta ocasión</w:t>
+      </w:r>
+      <w:r>
+        <w:t xml:space="preserve"> </w:t>
+      </w:r>
+      <w:r>
+        <w:rPr>
+          <w:strike/>
+          <w:color w:val="FF0000"/>
+        </w:rPr>
         <w:t>los nuevos</w:t>
       </w:r>
       <w:r>
+        <w:rPr>
+          <w:strike/>
+          <w:color w:val="FF0000"/>
+        </w:rPr>
         <w:t xml:space="preserve"> jugadores </w:t>
       </w:r>
       <w:r>
+        <w:rPr>
+          <w:strike/>
+          <w:color w:val="FF0000"/>
+        </w:rPr>
         <w:t>que ingresaban al juego</w:t>
       </w:r>
       <w:r>
-        <w:t xml:space="preserve"> contaban con la misma experiencia (cantidad de juegos jugados) que el ju</w:t>
+        <w:t xml:space="preserve"> </w:t>
+      </w:r>
+      <w:r>
+        <w:rPr>
+          <w:color w:val="FF0000"/>
+        </w:rPr>
+        <w:t>eran remplazados por jugadores que</w:t>
+      </w:r>
+      <w:r>
+        <w:t xml:space="preserve"> contaban con la misma experiencia (</w:t>
+      </w:r>
+      <w:r>
+        <w:rPr>
+          <w:color w:val="FF0000"/>
+        </w:rPr>
+        <w:t>número</w:t>
+      </w:r>
+      <w:r>
+        <w:t xml:space="preserve"> de juegos jugados) que el ju</w:t>
       </w:r>
       <w:r>
         <w:t>gador que permanecía en el grupo</w:t>
       </w:r>
       <w:r>
         <w:t>.</w:t>
+      </w:r>
+      <w:r>
+        <w:t xml:space="preserve"> </w:t>
       </w:r>
     </w:p>
     <w:p>
@@ -4746,21 +5207,240 @@
         <w:jc w:val="both"/>
       </w:pPr>
       <w:r>
-        <w:t xml:space="preserve">En ambas condiciones, todos los participantes eran informados </w:t>
-      </w:r>
-      <w:r>
-        <w:t>d</w:t>
-      </w:r>
-      <w:r>
-        <w:t>el nivel de experiencia de los demás participantes.</w:t>
+        <w:t xml:space="preserve">En </w:t>
+      </w:r>
+      <w:r>
+        <w:rPr>
+          <w:strike/>
+          <w:color w:val="FF0000"/>
+        </w:rPr>
+        <w:t>ambas condiciones</w:t>
+      </w:r>
+      <w:r>
+        <w:t xml:space="preserve"> </w:t>
+      </w:r>
+      <w:r>
+        <w:rPr>
+          <w:color w:val="FF0000"/>
+        </w:rPr>
+        <w:t>cualquiera de estas dos condiciones</w:t>
+      </w:r>
+      <w:r>
+        <w:rPr>
+          <w:strike/>
+          <w:color w:val="FF0000"/>
+        </w:rPr>
+        <w:t>,</w:t>
+      </w:r>
+      <w:r>
+        <w:t xml:space="preserve"> </w:t>
+      </w:r>
+      <w:r>
+        <w:rPr>
+          <w:strike/>
+          <w:color w:val="FF0000"/>
+        </w:rPr>
+        <w:t xml:space="preserve">todos </w:t>
+      </w:r>
+      <w:r>
+        <w:rPr>
+          <w:strike/>
+          <w:color w:val="FF0000"/>
+        </w:rPr>
+        <w:t xml:space="preserve"> </w:t>
+      </w:r>
+      <w:r>
+        <w:rPr>
+          <w:color w:val="FF0000"/>
+        </w:rPr>
+        <w:t xml:space="preserve">se proporcionaba información a </w:t>
+      </w:r>
+      <w:r>
+        <w:t xml:space="preserve">los participantes </w:t>
+      </w:r>
+      <w:r>
+        <w:rPr>
+          <w:strike/>
+          <w:color w:val="FF0000"/>
+        </w:rPr>
+        <w:t>eran informados</w:t>
+      </w:r>
+      <w:r>
+        <w:t xml:space="preserve"> </w:t>
+      </w:r>
+      <w:r>
+        <w:rPr>
+          <w:color w:val="FF0000"/>
+        </w:rPr>
+        <w:t>acerca</w:t>
+      </w:r>
+      <w:r>
+        <w:t xml:space="preserve"> del nivel de experiencia de </w:t>
+      </w:r>
+      <w:r>
+        <w:rPr>
+          <w:strike/>
+          <w:color w:val="FF0000"/>
+        </w:rPr>
+        <w:t>los demás participantes</w:t>
+      </w:r>
+      <w:r>
+        <w:rPr>
+          <w:strike/>
+          <w:color w:val="FF0000"/>
+        </w:rPr>
+        <w:t xml:space="preserve"> </w:t>
+      </w:r>
+      <w:r>
+        <w:rPr>
+          <w:color w:val="FF0000"/>
+        </w:rPr>
+        <w:t xml:space="preserve">sus oponentes en cada </w:t>
+      </w:r>
+      <w:proofErr w:type="spellStart"/>
+      <w:r>
+        <w:rPr>
+          <w:color w:val="FF0000"/>
+        </w:rPr>
+        <w:t>subjuego</w:t>
+      </w:r>
+      <w:proofErr w:type="spellEnd"/>
+      <w:r>
+        <w:t>.</w:t>
       </w:r>
     </w:p>
     <w:p>
       <w:pPr>
         <w:jc w:val="both"/>
       </w:pPr>
+      <w:r>
+        <w:rPr>
+          <w:color w:val="FF0000"/>
+        </w:rPr>
+        <w:t xml:space="preserve">&lt;&lt;&lt; </w:t>
+      </w:r>
       <w:proofErr w:type="spellStart"/>
       <w:r>
+        <w:rPr>
+          <w:color w:val="FF0000"/>
+        </w:rPr>
+        <w:t>However</w:t>
+      </w:r>
+      <w:proofErr w:type="spellEnd"/>
+      <w:r>
+        <w:rPr>
+          <w:color w:val="FF0000"/>
+        </w:rPr>
+        <w:t xml:space="preserve">, yo simplificaría </w:t>
+      </w:r>
+      <w:r>
+        <w:rPr>
+          <w:color w:val="FF0000"/>
+        </w:rPr>
+        <w:t>los tres últimos</w:t>
+      </w:r>
+      <w:r>
+        <w:rPr>
+          <w:color w:val="FF0000"/>
+        </w:rPr>
+        <w:t xml:space="preserve"> párrafo</w:t>
+      </w:r>
+      <w:r>
+        <w:rPr>
+          <w:color w:val="FF0000"/>
+        </w:rPr>
+        <w:t>s en uno solo</w:t>
+      </w:r>
+      <w:r>
+        <w:rPr>
+          <w:color w:val="FF0000"/>
+        </w:rPr>
+        <w:t>:</w:t>
+      </w:r>
+    </w:p>
+    <w:p>
+      <w:pPr>
+        <w:jc w:val="both"/>
+        <w:rPr>
+          <w:color w:val="FF0000"/>
+        </w:rPr>
+      </w:pPr>
+      <w:r>
+        <w:rPr>
+          <w:color w:val="FF0000"/>
+        </w:rPr>
+        <w:lastRenderedPageBreak/>
+        <w:t xml:space="preserve">En una primera condición, al terminar cada </w:t>
+      </w:r>
+      <w:proofErr w:type="spellStart"/>
+      <w:r>
+        <w:rPr>
+          <w:color w:val="FF0000"/>
+        </w:rPr>
+        <w:t>Subjuego</w:t>
+      </w:r>
+      <w:proofErr w:type="spellEnd"/>
+      <w:r>
+        <w:rPr>
+          <w:color w:val="FF0000"/>
+        </w:rPr>
+        <w:t xml:space="preserve"> se reemplazaba a dos de los tres part</w:t>
+      </w:r>
+      <w:r>
+        <w:rPr>
+          <w:color w:val="FF0000"/>
+        </w:rPr>
+        <w:t>icipantes por jugadores nuevos, siendo que</w:t>
+      </w:r>
+      <w:r>
+        <w:rPr>
+          <w:color w:val="FF0000"/>
+        </w:rPr>
+        <w:t xml:space="preserve"> sólo un jugador permaneció en el experimento durante los 12 periodos completos.</w:t>
+      </w:r>
+      <w:r>
+        <w:rPr>
+          <w:color w:val="FF0000"/>
+        </w:rPr>
+        <w:t xml:space="preserve"> En una segunda condición, los dos participantes desechados al término de cada </w:t>
+      </w:r>
+      <w:proofErr w:type="spellStart"/>
+      <w:r>
+        <w:rPr>
+          <w:color w:val="FF0000"/>
+        </w:rPr>
+        <w:t>subjuego</w:t>
+      </w:r>
+      <w:proofErr w:type="spellEnd"/>
+      <w:r>
+        <w:rPr>
+          <w:color w:val="FF0000"/>
+        </w:rPr>
+        <w:t xml:space="preserve"> eran sustituidos por jugadores con la misma experiencia (es decir, que habían jugado la misma cantidad de periodos que los participantes eliminados).</w:t>
+      </w:r>
+      <w:r>
+        <w:rPr>
+          <w:color w:val="FF0000"/>
+        </w:rPr>
+        <w:t xml:space="preserve"> En ambas condici</w:t>
+      </w:r>
+      <w:r>
+        <w:rPr>
+          <w:color w:val="FF0000"/>
+        </w:rPr>
+        <w:t>ones, los participantes tenían información acerca de la experiencia de sus oponentes (el número periodos jugados).</w:t>
+      </w:r>
+    </w:p>
+    <w:p>
+      <w:pPr>
+        <w:jc w:val="both"/>
+        <w:rPr>
+          <w:strike/>
+          <w:color w:val="FF0000"/>
+        </w:rPr>
+      </w:pPr>
+      <w:proofErr w:type="spellStart"/>
+      <w:r>
         <w:t>Slonim</w:t>
       </w:r>
       <w:proofErr w:type="spellEnd"/>
@@ -4794,13 +5474,43 @@
         <w:t xml:space="preserve"> mostraron un mayor ni</w:t>
       </w:r>
       <w:r>
-        <w:t>vel cognitivo observado (</w:t>
-      </w:r>
-      <w:r>
+        <w:t xml:space="preserve">vel cognitivo </w:t>
+      </w:r>
+      <w:r>
+        <w:rPr>
+          <w:strike/>
+          <w:color w:val="FF0000"/>
+        </w:rPr>
+        <w:t>observado</w:t>
+      </w:r>
+      <w:r>
+        <w:t xml:space="preserve"> (</w:t>
+      </w:r>
+      <w:r>
+        <w:rPr>
+          <w:strike/>
+          <w:color w:val="FF0000"/>
+        </w:rPr>
         <w:t>números</w:t>
       </w:r>
       <w:r>
-        <w:t xml:space="preserve"> elegidos </w:t>
+        <w:rPr>
+          <w:strike/>
+          <w:color w:val="FF0000"/>
+        </w:rPr>
+        <w:t xml:space="preserve"> elegidos</w:t>
+      </w:r>
+      <w:r>
+        <w:t xml:space="preserve"> </w:t>
+      </w:r>
+      <w:r>
+        <w:rPr>
+          <w:color w:val="FF0000"/>
+        </w:rPr>
+        <w:t>es decir, eligieron números</w:t>
+      </w:r>
+      <w:r>
+        <w:t xml:space="preserve"> </w:t>
       </w:r>
       <w:r>
         <w:t>más</w:t>
@@ -4824,6 +5534,10 @@
         <w:t xml:space="preserve">jugaban contra oponentes que </w:t>
       </w:r>
       <w:r>
+        <w:rPr>
+          <w:strike/>
+          <w:color w:val="FF0000"/>
+        </w:rPr>
         <w:t>también</w:t>
       </w:r>
       <w:r>
@@ -4833,19 +5547,67 @@
         <w:t>contaban con</w:t>
       </w:r>
       <w:r>
+        <w:t xml:space="preserve"> </w:t>
+      </w:r>
+      <w:r>
+        <w:rPr>
+          <w:color w:val="FF0000"/>
+        </w:rPr>
+        <w:t>la misma</w:t>
+      </w:r>
+      <w:r>
         <w:t xml:space="preserve"> exp</w:t>
       </w:r>
       <w:r>
         <w:t>eriencia</w:t>
       </w:r>
       <w:r>
-        <w:t xml:space="preserve">, comparado a cuando </w:t>
-      </w:r>
-      <w:r>
+        <w:t xml:space="preserve"> </w:t>
+      </w:r>
+      <w:r>
+        <w:rPr>
+          <w:color w:val="FF0000"/>
+        </w:rPr>
+        <w:t>que ellos</w:t>
+      </w:r>
+      <w:r>
+        <w:t xml:space="preserve">, </w:t>
+      </w:r>
+      <w:r>
+        <w:rPr>
+          <w:strike/>
+          <w:color w:val="FF0000"/>
+        </w:rPr>
+        <w:t>comparado a</w:t>
+      </w:r>
+      <w:r>
+        <w:t xml:space="preserve"> </w:t>
+      </w:r>
+      <w:r>
+        <w:rPr>
+          <w:color w:val="FF0000"/>
+        </w:rPr>
+        <w:t>que</w:t>
+      </w:r>
+      <w:r>
+        <w:t xml:space="preserve"> cuando </w:t>
+      </w:r>
+      <w:r>
+        <w:rPr>
+          <w:strike/>
+          <w:color w:val="FF0000"/>
+        </w:rPr>
         <w:t>sabían</w:t>
       </w:r>
       <w:r>
-        <w:t xml:space="preserve"> que jugaban contra oponentes </w:t>
+        <w:rPr>
+          <w:strike/>
+          <w:color w:val="FF0000"/>
+        </w:rPr>
+        <w:t xml:space="preserve"> que</w:t>
+      </w:r>
+      <w:r>
+        <w:t xml:space="preserve"> jugaban contra oponentes </w:t>
       </w:r>
       <w:r>
         <w:t>que no habían jugado previamente</w:t>
@@ -4861,6 +5623,126 @@
       </w:r>
       <w:r>
         <w:t xml:space="preserve"> de que las creencias sobre el nivel cognitivo de los otros jugadores influyen en las elecciones.</w:t>
+      </w:r>
+      <w:r>
+        <w:t xml:space="preserve"> </w:t>
+      </w:r>
+      <w:r>
+        <w:rPr>
+          <w:color w:val="FF0000"/>
+        </w:rPr>
+        <w:t xml:space="preserve">(Punto y seguido). Por su parte, </w:t>
+      </w:r>
+      <w:r>
+        <w:rPr>
+          <w:strike/>
+          <w:color w:val="FF0000"/>
+        </w:rPr>
+        <w:t>En contraste,</w:t>
+      </w:r>
+      <w:r>
+        <w:t xml:space="preserve"> los jugadores sin </w:t>
+      </w:r>
+      <w:r>
+        <w:t xml:space="preserve">experiencia no mostraron diferencias </w:t>
+      </w:r>
+      <w:proofErr w:type="spellStart"/>
+      <w:r>
+        <w:t>signiﬁcativas</w:t>
+      </w:r>
+      <w:proofErr w:type="spellEnd"/>
+      <w:r>
+        <w:t xml:space="preserve"> e</w:t>
+      </w:r>
+      <w:r>
+        <w:t>n sus elecciones cuando jugaron</w:t>
+      </w:r>
+      <w:r>
+        <w:t xml:space="preserve"> </w:t>
+      </w:r>
+      <w:r>
+        <w:t>con</w:t>
+      </w:r>
+      <w:r>
+        <w:t xml:space="preserve"> </w:t>
+      </w:r>
+      <w:r>
+        <w:rPr>
+          <w:strike/>
+          <w:color w:val="FF0000"/>
+        </w:rPr>
+        <w:t>otros</w:t>
+      </w:r>
+      <w:r>
+        <w:t xml:space="preserve"> op</w:t>
+      </w:r>
+      <w:r>
+        <w:t>onentes</w:t>
+      </w:r>
+      <w:r>
+        <w:t xml:space="preserve"> </w:t>
+      </w:r>
+      <w:r>
+        <w:rPr>
+          <w:color w:val="FF0000"/>
+        </w:rPr>
+        <w:t>experimentados o no experimentados.</w:t>
+      </w:r>
+      <w:r>
+        <w:t xml:space="preserve"> </w:t>
+      </w:r>
+      <w:proofErr w:type="gramStart"/>
+      <w:r>
+        <w:rPr>
+          <w:strike/>
+          <w:color w:val="FF0000"/>
+        </w:rPr>
+        <w:t>con</w:t>
+      </w:r>
+      <w:proofErr w:type="gramEnd"/>
+      <w:r>
+        <w:rPr>
+          <w:strike/>
+          <w:color w:val="FF0000"/>
+        </w:rPr>
+        <w:t xml:space="preserve"> o </w:t>
+      </w:r>
+      <w:r>
+        <w:rPr>
+          <w:strike/>
+          <w:color w:val="FF0000"/>
+        </w:rPr>
+        <w:t>sin experiencia o con</w:t>
+      </w:r>
+      <w:r>
+        <w:rPr>
+          <w:strike/>
+          <w:color w:val="FF0000"/>
+        </w:rPr>
+        <w:t xml:space="preserve"> oponentes e</w:t>
+      </w:r>
+      <w:r>
+        <w:rPr>
+          <w:strike/>
+          <w:color w:val="FF0000"/>
+        </w:rPr>
+        <w:t xml:space="preserve"> </w:t>
+      </w:r>
+      <w:proofErr w:type="spellStart"/>
+      <w:r>
+        <w:rPr>
+          <w:strike/>
+          <w:color w:val="FF0000"/>
+        </w:rPr>
+        <w:t>xperimentados</w:t>
+      </w:r>
+      <w:proofErr w:type="spellEnd"/>
+      <w:r>
+        <w:rPr>
+          <w:strike/>
+          <w:color w:val="FF0000"/>
+        </w:rPr>
+        <w:t xml:space="preserve">. </w:t>
       </w:r>
     </w:p>
     <w:p>
@@ -4868,36 +5750,101 @@
         <w:jc w:val="both"/>
       </w:pPr>
       <w:r>
-        <w:t xml:space="preserve">En contraste, los jugadores sin </w:t>
-      </w:r>
-      <w:r>
-        <w:t xml:space="preserve">experiencia no mostraron diferencias </w:t>
-      </w:r>
-      <w:proofErr w:type="spellStart"/>
-      <w:r>
-        <w:t>signiﬁcativas</w:t>
-      </w:r>
-      <w:proofErr w:type="spellEnd"/>
-      <w:r>
-        <w:t xml:space="preserve"> e</w:t>
-      </w:r>
-      <w:r>
-        <w:t>n sus elecciones cuando jugaron</w:t>
-      </w:r>
-      <w:r>
+        <w:rPr>
+          <w:strike/>
+          <w:color w:val="FF0000"/>
+        </w:rPr>
+        <w:t>Sobre el</w:t>
+      </w:r>
+      <w:r>
+        <w:rPr>
+          <w:color w:val="FF0000"/>
+        </w:rPr>
         <w:t xml:space="preserve"> </w:t>
       </w:r>
       <w:r>
-        <w:t>con</w:t>
-      </w:r>
-      <w:r>
-        <w:t xml:space="preserve"> otros op</w:t>
-      </w:r>
-      <w:r>
-        <w:t>onentes sin experiencia o con</w:t>
-      </w:r>
-      <w:r>
-        <w:t xml:space="preserve"> oponentes experimentados. </w:t>
+        <w:t xml:space="preserve"> </w:t>
+      </w:r>
+      <w:r>
+        <w:rPr>
+          <w:color w:val="FF0000"/>
+        </w:rPr>
+        <w:t xml:space="preserve">En cuanto al </w:t>
+      </w:r>
+      <w:r>
+        <w:t xml:space="preserve">efecto de la experiencia en el desempeño de los jugadores, </w:t>
+      </w:r>
+      <w:r>
+        <w:rPr>
+          <w:color w:val="FF0000"/>
+        </w:rPr>
+        <w:t xml:space="preserve">también se observó que </w:t>
+      </w:r>
+      <w:r>
+        <w:t>l</w:t>
+      </w:r>
+      <w:r>
+        <w:t xml:space="preserve">os jugadores experimentados ganan el juego con mayor frecuencia cuando </w:t>
+      </w:r>
+      <w:r>
+        <w:rPr>
+          <w:color w:val="FF0000"/>
+        </w:rPr>
+        <w:t xml:space="preserve">juegan contra </w:t>
+      </w:r>
+      <w:r>
+        <w:rPr>
+          <w:strike/>
+          <w:color w:val="FF0000"/>
+        </w:rPr>
+        <w:t>los otros</w:t>
+      </w:r>
+      <w:r>
+        <w:t xml:space="preserve"> jugadores </w:t>
+      </w:r>
+      <w:r>
+        <w:rPr>
+          <w:strike/>
+          <w:color w:val="FF0000"/>
+        </w:rPr>
+        <w:t>no cuentan con</w:t>
+      </w:r>
+      <w:r>
+        <w:rPr>
+          <w:color w:val="FF0000"/>
+        </w:rPr>
+        <w:t xml:space="preserve"> </w:t>
+      </w:r>
+      <w:r>
+        <w:rPr>
+          <w:color w:val="FF0000"/>
+        </w:rPr>
+        <w:t>sin</w:t>
+      </w:r>
+      <w:r>
+        <w:t xml:space="preserve"> experiencia</w:t>
+      </w:r>
+      <w:r>
+        <w:t xml:space="preserve">, </w:t>
+      </w:r>
+      <w:r>
+        <w:rPr>
+          <w:strike/>
+          <w:color w:val="FF0000"/>
+        </w:rPr>
+        <w:t>pero esta</w:t>
+      </w:r>
+      <w:r>
+        <w:t xml:space="preserve"> ventaja </w:t>
+      </w:r>
+      <w:r>
+        <w:rPr>
+          <w:color w:val="FF0000"/>
+        </w:rPr>
+        <w:t xml:space="preserve">que </w:t>
+      </w:r>
+      <w:r>
+        <w:t>se reduce periodo a periodo, conforme los otros jugadores adquieren experiencia.</w:t>
       </w:r>
     </w:p>
     <w:p>
@@ -4905,14 +5852,179 @@
         <w:jc w:val="both"/>
       </w:pPr>
       <w:r>
-        <w:lastRenderedPageBreak/>
-        <w:t>Sobre el efecto de la experiencia en el desempeño de los jugadores, l</w:t>
-      </w:r>
-      <w:r>
-        <w:t>os jugadores experimentados ganan el juego con mayor frecuencia cuando los otros jugadores no cuentan con experiencia</w:t>
-      </w:r>
-      <w:r>
-        <w:t>, pero esta ventaja se reduce periodo a periodo, conforme los otros jugadores adquieren experiencia.</w:t>
+        <w:rPr>
+          <w:strike/>
+          <w:color w:val="FF0000"/>
+        </w:rPr>
+        <w:t>Adicionalmente</w:t>
+      </w:r>
+      <w:r>
+        <w:t xml:space="preserve"> </w:t>
+      </w:r>
+      <w:r>
+        <w:rPr>
+          <w:color w:val="FF0000"/>
+        </w:rPr>
+        <w:t>Además</w:t>
+      </w:r>
+      <w:r>
+        <w:t>, la varianza en</w:t>
+      </w:r>
+      <w:r>
+        <w:rPr>
+          <w:strike/>
+          <w:color w:val="FF0000"/>
+        </w:rPr>
+        <w:t>tre</w:t>
+      </w:r>
+      <w:r>
+        <w:t xml:space="preserve"> las elecciones de </w:t>
+      </w:r>
+      <w:r>
+        <w:t>los</w:t>
+      </w:r>
+      <w:r>
+        <w:t xml:space="preserve"> jugadores</w:t>
+      </w:r>
+      <w:r>
+        <w:t xml:space="preserve"> experimentados</w:t>
+      </w:r>
+      <w:r>
+        <w:t xml:space="preserve"> </w:t>
+      </w:r>
+      <w:r>
+        <w:rPr>
+          <w:color w:val="FF0000"/>
+        </w:rPr>
+        <w:t xml:space="preserve">en el primer periodo de cada </w:t>
+      </w:r>
+      <w:proofErr w:type="spellStart"/>
+      <w:r>
+        <w:rPr>
+          <w:color w:val="FF0000"/>
+        </w:rPr>
+        <w:t>subjuego</w:t>
+      </w:r>
+      <w:proofErr w:type="spellEnd"/>
+      <w:r>
+        <w:rPr>
+          <w:color w:val="FF0000"/>
+        </w:rPr>
+        <w:t xml:space="preserve"> </w:t>
+      </w:r>
+      <w:r>
+        <w:t xml:space="preserve">es significativamente más pequeña </w:t>
+      </w:r>
+      <w:r>
+        <w:t xml:space="preserve">en </w:t>
+      </w:r>
+      <w:r>
+        <w:rPr>
+          <w:strike/>
+          <w:color w:val="FF0000"/>
+        </w:rPr>
+        <w:t xml:space="preserve">el primer periodo </w:t>
+      </w:r>
+      <w:proofErr w:type="spellStart"/>
+      <w:r>
+        <w:rPr>
+          <w:strike/>
+          <w:color w:val="FF0000"/>
+        </w:rPr>
+        <w:t>del</w:t>
+      </w:r>
+      <w:proofErr w:type="spellEnd"/>
+      <w:r>
+        <w:t xml:space="preserve"> </w:t>
+      </w:r>
+      <w:r>
+        <w:rPr>
+          <w:color w:val="FF0000"/>
+        </w:rPr>
+        <w:t>los</w:t>
+      </w:r>
+      <w:r>
+        <w:t xml:space="preserve"> </w:t>
+      </w:r>
+      <w:proofErr w:type="spellStart"/>
+      <w:r>
+        <w:t>subjuego</w:t>
+      </w:r>
+      <w:r>
+        <w:rPr>
+          <w:color w:val="FF0000"/>
+        </w:rPr>
+        <w:t>s</w:t>
+      </w:r>
+      <w:proofErr w:type="spellEnd"/>
+      <w:r>
+        <w:t xml:space="preserve"> 2 y 3</w:t>
+      </w:r>
+      <w:r>
+        <w:rPr>
+          <w:strike/>
+          <w:color w:val="FF0000"/>
+        </w:rPr>
+        <w:t>,</w:t>
+      </w:r>
+      <w:r>
+        <w:t xml:space="preserve"> e</w:t>
+      </w:r>
+      <w:r>
+        <w:t xml:space="preserve">n comparación con el </w:t>
+      </w:r>
+      <w:proofErr w:type="spellStart"/>
+      <w:r>
+        <w:t>subjuego</w:t>
+      </w:r>
+      <w:proofErr w:type="spellEnd"/>
+      <w:r>
+        <w:t xml:space="preserve"> 1</w:t>
+      </w:r>
+      <w:r>
+        <w:rPr>
+          <w:color w:val="FF0000"/>
+        </w:rPr>
+        <w:t xml:space="preserve">. Esto parece sugerir </w:t>
+      </w:r>
+      <w:r>
+        <w:rPr>
+          <w:strike/>
+          <w:color w:val="FF0000"/>
+        </w:rPr>
+        <w:t xml:space="preserve"> lo que aporta evidencia de</w:t>
+      </w:r>
+      <w:r>
+        <w:t xml:space="preserve"> que los jugadores experimentados aprenden a responder óptimamente</w:t>
+      </w:r>
+      <w:r>
+        <w:t xml:space="preserve"> a jugadores sin experiencia</w:t>
+      </w:r>
+      <w:r>
+        <w:t xml:space="preserve"> </w:t>
+      </w:r>
+      <w:r>
+        <w:rPr>
+          <w:highlight w:val="yellow"/>
+        </w:rPr>
+        <w:t xml:space="preserve">(No creo que quede muy clara la relación entre la varianza y la </w:t>
+      </w:r>
+      <w:proofErr w:type="spellStart"/>
+      <w:r>
+        <w:rPr>
+          <w:highlight w:val="yellow"/>
+        </w:rPr>
+        <w:t>optimabilidad</w:t>
+      </w:r>
+      <w:proofErr w:type="spellEnd"/>
+      <w:r>
+        <w:rPr>
+          <w:highlight w:val="yellow"/>
+        </w:rPr>
+        <w:t>)</w:t>
+      </w:r>
+      <w:r>
+        <w:t>.</w:t>
       </w:r>
     </w:p>
     <w:p>
@@ -4920,44 +6032,217 @@
         <w:jc w:val="both"/>
       </w:pPr>
       <w:r>
-        <w:t xml:space="preserve">Adicionalmente, la varianza entre las elecciones de </w:t>
-      </w:r>
-      <w:r>
-        <w:t>los</w:t>
-      </w:r>
-      <w:r>
-        <w:t xml:space="preserve"> jugadores</w:t>
-      </w:r>
-      <w:r>
-        <w:t xml:space="preserve"> experimentados</w:t>
-      </w:r>
-      <w:r>
-        <w:t xml:space="preserve"> es significativamente más pequeña </w:t>
-      </w:r>
-      <w:r>
-        <w:t>en el primer periodo del</w:t>
+        <w:rPr>
+          <w:color w:val="FF0000"/>
+        </w:rPr>
+        <w:t xml:space="preserve">Un último resultado reportado por </w:t>
+      </w:r>
+      <w:proofErr w:type="spellStart"/>
+      <w:r>
+        <w:rPr>
+          <w:strike/>
+          <w:color w:val="FF0000"/>
+        </w:rPr>
+        <w:t>Por</w:t>
+      </w:r>
+      <w:proofErr w:type="spellEnd"/>
+      <w:r>
+        <w:rPr>
+          <w:strike/>
+          <w:color w:val="FF0000"/>
+        </w:rPr>
+        <w:t xml:space="preserve"> otro lado,</w:t>
       </w:r>
       <w:r>
         <w:t xml:space="preserve"> </w:t>
       </w:r>
       <w:proofErr w:type="spellStart"/>
       <w:r>
+        <w:t>Slonim</w:t>
+      </w:r>
+      <w:proofErr w:type="spellEnd"/>
+      <w:r>
+        <w:t xml:space="preserve"> (2005)</w:t>
+      </w:r>
+      <w:r>
+        <w:t xml:space="preserve"> </w:t>
+      </w:r>
+      <w:r>
+        <w:rPr>
+          <w:color w:val="FF0000"/>
+        </w:rPr>
+        <w:t xml:space="preserve">–y probablemente el de mayor relevancia para efectos de la presente tesis- </w:t>
+      </w:r>
+      <w:r>
+        <w:rPr>
+          <w:strike/>
+          <w:color w:val="FF0000"/>
+        </w:rPr>
+        <w:t xml:space="preserve"> reporta </w:t>
+      </w:r>
+      <w:r>
+        <w:t xml:space="preserve"> </w:t>
+      </w:r>
+      <w:r>
+        <w:rPr>
+          <w:color w:val="FF0000"/>
+        </w:rPr>
+        <w:t xml:space="preserve">corresponde a </w:t>
+      </w:r>
+      <w:r>
+        <w:t xml:space="preserve">un efecto de </w:t>
+      </w:r>
+      <w:proofErr w:type="spellStart"/>
+      <w:r>
+        <w:t>reset</w:t>
+      </w:r>
+      <w:proofErr w:type="spellEnd"/>
+      <w:r>
+        <w:t xml:space="preserve"> en</w:t>
+      </w:r>
+      <w:r>
+        <w:t xml:space="preserve"> </w:t>
+      </w:r>
+      <w:r>
+        <w:rPr>
+          <w:color w:val="FF0000"/>
+        </w:rPr>
+        <w:t xml:space="preserve">la tendencia a ir reduciendo el número elegido en cada periodo </w:t>
+      </w:r>
+      <w:r>
+        <w:rPr>
+          <w:strike/>
+          <w:color w:val="FF0000"/>
+        </w:rPr>
+        <w:t xml:space="preserve"> las elecciones de los participantes</w:t>
+      </w:r>
+      <w:r>
+        <w:rPr>
+          <w:strike/>
+          <w:color w:val="FF0000"/>
+        </w:rPr>
+        <w:t xml:space="preserve"> que se mantienen en el juego</w:t>
+      </w:r>
+      <w:r>
+        <w:t xml:space="preserve"> al iniciar un nuevo </w:t>
+      </w:r>
+      <w:proofErr w:type="spellStart"/>
+      <w:r>
         <w:t>subjuego</w:t>
       </w:r>
       <w:proofErr w:type="spellEnd"/>
       <w:r>
-        <w:t xml:space="preserve"> 2 y 3, en comparación con el </w:t>
+        <w:t xml:space="preserve">. </w:t>
+      </w:r>
+      <w:r>
+        <w:rPr>
+          <w:color w:val="FF0000"/>
+        </w:rPr>
+        <w:t>E</w:t>
+      </w:r>
+      <w:r>
+        <w:t xml:space="preserve">s decir, </w:t>
+      </w:r>
+      <w:r>
+        <w:rPr>
+          <w:strike/>
+          <w:color w:val="FF0000"/>
+        </w:rPr>
+        <w:t>para</w:t>
+      </w:r>
+      <w:r>
+        <w:t xml:space="preserve"> </w:t>
+      </w:r>
+      <w:r>
+        <w:rPr>
+          <w:color w:val="FF0000"/>
+        </w:rPr>
+        <w:t>que</w:t>
+      </w:r>
+      <w:r>
+        <w:t xml:space="preserve"> los jugadores con experiencia</w:t>
+      </w:r>
+      <w:r>
+        <w:t xml:space="preserve"> </w:t>
+      </w:r>
+      <w:r>
+        <w:rPr>
+          <w:color w:val="FF0000"/>
+        </w:rPr>
+        <w:t xml:space="preserve">presentan una reversión en </w:t>
+      </w:r>
+      <w:r>
+        <w:t>la tendencia a elegir números</w:t>
+      </w:r>
+      <w:r>
+        <w:t xml:space="preserve"> </w:t>
+      </w:r>
+      <w:r>
+        <w:rPr>
+          <w:color w:val="FF0000"/>
+        </w:rPr>
+        <w:t>cada vez</w:t>
+      </w:r>
+      <w:r>
+        <w:t xml:space="preserve"> más cercanos al equilibrio </w:t>
+      </w:r>
+      <w:r>
+        <w:rPr>
+          <w:strike/>
+          <w:color w:val="FF0000"/>
+        </w:rPr>
+        <w:t>periodo a periodo se revierte</w:t>
+      </w:r>
+      <w:r>
+        <w:t xml:space="preserve"> cuando nuevos jugadores entran en el juego.</w:t>
+      </w:r>
+    </w:p>
+    <w:p>
+      <w:pPr>
+        <w:jc w:val="both"/>
+        <w:rPr>
+          <w:strike/>
+          <w:color w:val="FF0000"/>
+        </w:rPr>
+      </w:pPr>
+      <w:r>
+        <w:rPr>
+          <w:strike/>
+          <w:color w:val="FF0000"/>
+        </w:rPr>
+        <w:t xml:space="preserve">Todos los efectos causados por la experiencia de los participantes se observaron tanto en el </w:t>
       </w:r>
       <w:proofErr w:type="spellStart"/>
       <w:r>
+        <w:rPr>
+          <w:strike/>
+          <w:color w:val="FF0000"/>
+        </w:rPr>
         <w:t>subjuego</w:t>
       </w:r>
       <w:proofErr w:type="spellEnd"/>
       <w:r>
-        <w:t xml:space="preserve"> 1, lo que aporta evidencia de que los jugadores experimentados aprenden a responder óptimamente</w:t>
-      </w:r>
-      <w:r>
-        <w:t xml:space="preserve"> a jugadores sin experiencia.</w:t>
+        <w:rPr>
+          <w:strike/>
+          <w:color w:val="FF0000"/>
+        </w:rPr>
+        <w:t xml:space="preserve"> 2 como en el </w:t>
+      </w:r>
+      <w:proofErr w:type="spellStart"/>
+      <w:r>
+        <w:rPr>
+          <w:strike/>
+          <w:color w:val="FF0000"/>
+        </w:rPr>
+        <w:t>subjuego</w:t>
+      </w:r>
+      <w:proofErr w:type="spellEnd"/>
+      <w:r>
+        <w:rPr>
+          <w:strike/>
+          <w:color w:val="FF0000"/>
+        </w:rPr>
+        <w:t xml:space="preserve"> 3.</w:t>
       </w:r>
     </w:p>
     <w:p>
@@ -4965,72 +6250,75 @@
         <w:jc w:val="both"/>
       </w:pPr>
       <w:r>
-        <w:t xml:space="preserve">Por otro lado, </w:t>
-      </w:r>
-      <w:proofErr w:type="spellStart"/>
-      <w:r>
-        <w:t>Slonim</w:t>
-      </w:r>
-      <w:proofErr w:type="spellEnd"/>
-      <w:r>
-        <w:t xml:space="preserve"> (2005) reporta un efecto de </w:t>
-      </w:r>
-      <w:proofErr w:type="spellStart"/>
-      <w:r>
-        <w:t>reset</w:t>
-      </w:r>
-      <w:proofErr w:type="spellEnd"/>
-      <w:r>
-        <w:t xml:space="preserve"> en las elecciones de los participantes</w:t>
-      </w:r>
-      <w:r>
-        <w:t xml:space="preserve"> que se mantienen en el juego al iniciar un nuevo </w:t>
-      </w:r>
-      <w:proofErr w:type="spellStart"/>
-      <w:r>
-        <w:t>subjuego</w:t>
-      </w:r>
-      <w:proofErr w:type="spellEnd"/>
-      <w:r>
-        <w:t>, es decir, para los jugadores con experiencia, la tendencia a elegir números más cercanos al equilibrio periodo a periodo se revierte cuando nuevos jugadores entran en el juego.</w:t>
-      </w:r>
-    </w:p>
-    <w:p>
-      <w:pPr>
-        <w:jc w:val="both"/>
-      </w:pPr>
-      <w:r>
-        <w:t xml:space="preserve">Todos los efectos causados por la experiencia de los participantes se observaron tanto en el </w:t>
-      </w:r>
-      <w:proofErr w:type="spellStart"/>
-      <w:r>
-        <w:t>subjuego</w:t>
-      </w:r>
-      <w:proofErr w:type="spellEnd"/>
-      <w:r>
-        <w:t xml:space="preserve"> 2 como en el </w:t>
-      </w:r>
-      <w:proofErr w:type="spellStart"/>
-      <w:r>
-        <w:t>subjuego</w:t>
-      </w:r>
-      <w:proofErr w:type="spellEnd"/>
-      <w:r>
-        <w:t xml:space="preserve"> 3.</w:t>
-      </w:r>
-    </w:p>
-    <w:p>
-      <w:pPr>
-        <w:jc w:val="both"/>
-      </w:pPr>
-      <w:r>
         <w:t xml:space="preserve">Con base en estos hallazgos, y los reportados en las secciones anteriores, </w:t>
       </w:r>
       <w:r>
+        <w:rPr>
+          <w:strike/>
+          <w:color w:val="FF0000"/>
+        </w:rPr>
         <w:t>en la siguiente sección</w:t>
       </w:r>
       <w:r>
-        <w:t xml:space="preserve"> se plantea formalmente el objetivo de este trabajo de investigación, y las estrategias para llevarlo a cabo.</w:t>
+        <w:rPr>
+          <w:color w:val="FF0000"/>
+        </w:rPr>
+        <w:t xml:space="preserve"> </w:t>
+      </w:r>
+      <w:r>
+        <w:t>se</w:t>
+      </w:r>
+      <w:r>
+        <w:t xml:space="preserve"> </w:t>
+      </w:r>
+      <w:r>
+        <w:rPr>
+          <w:color w:val="FF0000"/>
+        </w:rPr>
+        <w:t>procede a</w:t>
+      </w:r>
+      <w:r>
+        <w:t xml:space="preserve"> plantea</w:t>
+      </w:r>
+      <w:r>
+        <w:rPr>
+          <w:color w:val="FF0000"/>
+        </w:rPr>
+        <w:t>r</w:t>
+      </w:r>
+      <w:r>
+        <w:t xml:space="preserve"> formalmente el objetivo de este trabajo de investigación, </w:t>
+      </w:r>
+      <w:r>
+        <w:rPr>
+          <w:strike/>
+          <w:color w:val="FF0000"/>
+        </w:rPr>
+        <w:t>y</w:t>
+      </w:r>
+      <w:r>
+        <w:t xml:space="preserve"> </w:t>
+      </w:r>
+      <w:r>
+        <w:rPr>
+          <w:color w:val="FF0000"/>
+        </w:rPr>
+        <w:t>así como</w:t>
+      </w:r>
+      <w:r>
+        <w:t xml:space="preserve"> las estrategias</w:t>
+      </w:r>
+      <w:r>
+        <w:t xml:space="preserve"> </w:t>
+      </w:r>
+      <w:r>
+        <w:rPr>
+          <w:color w:val="FF0000"/>
+        </w:rPr>
+        <w:t>metodológicas empleadas</w:t>
+      </w:r>
+      <w:r>
+        <w:t xml:space="preserve"> para llevarlo a cabo.</w:t>
       </w:r>
       <w:r>
         <w:t xml:space="preserve"> </w:t>
@@ -5060,7 +6348,12 @@
         <w:t xml:space="preserve"> de investigación</w:t>
       </w:r>
       <w:r>
-        <w:t xml:space="preserve"> busca responder si</w:t>
+        <w:t xml:space="preserve"> busca re</w:t>
+      </w:r>
+      <w:bookmarkStart w:id="0" w:name="_GoBack"/>
+      <w:bookmarkEnd w:id="0"/>
+      <w:r>
+        <w:t>sponder si</w:t>
       </w:r>
       <w:r>
         <w:t>, luego de</w:t>
@@ -5135,6 +6428,7 @@
         <w:jc w:val="both"/>
       </w:pPr>
       <w:r>
+        <w:lastRenderedPageBreak/>
         <w:t xml:space="preserve">Para responder a esta pregunta, se pueden provocar las creencias de los jugadores utilizando una versión modificada del método de </w:t>
       </w:r>
       <w:proofErr w:type="spellStart"/>
@@ -5313,7 +6607,6 @@
         <w:jc w:val="both"/>
       </w:pPr>
       <w:r>
-        <w:lastRenderedPageBreak/>
         <w:t>Adicio</w:t>
       </w:r>
       <w:r>
@@ -5572,6 +6865,7 @@
         <w:jc w:val="both"/>
       </w:pPr>
       <w:r>
+        <w:lastRenderedPageBreak/>
         <w:t xml:space="preserve">En cada sesión se </w:t>
       </w:r>
       <w:r>
@@ -5721,11 +7015,7 @@
       </w:r>
       <w:proofErr w:type="spellEnd"/>
       <w:r>
-        <w:t xml:space="preserve">. En cada periodo, además de escribir su número elegido, debían estimar el número de los otros jugadores. Luego de que los participantes llenaron sus formatos, se pasó a recogerlos y se anotaron en el pizarrón del aula los </w:t>
-      </w:r>
-      <w:r>
-        <w:lastRenderedPageBreak/>
-        <w:t>números elegidos sin indicar qué participante había elegido cada uno. Se calcularon el número promedio y el número objetivo, y ambos se anotaron en el pizarrón.</w:t>
+        <w:t>. En cada periodo, además de escribir su número elegido, debían estimar el número de los otros jugadores. Luego de que los participantes llenaron sus formatos, se pasó a recogerlos y se anotaron en el pizarrón del aula los números elegidos sin indicar qué participante había elegido cada uno. Se calcularon el número promedio y el número objetivo, y ambos se anotaron en el pizarrón.</w:t>
       </w:r>
     </w:p>
     <w:p>
@@ -5926,6 +7216,7 @@
         <w:jc w:val="both"/>
       </w:pPr>
       <w:r>
+        <w:lastRenderedPageBreak/>
         <w:t xml:space="preserve">El </w:t>
       </w:r>
       <w:proofErr w:type="spellStart"/>
@@ -6127,7 +7418,6 @@
         <w:jc w:val="both"/>
       </w:pPr>
       <w:r>
-        <w:lastRenderedPageBreak/>
         <w:t>Tomando en cuenta estas diferencias, igual</w:t>
       </w:r>
       <w:r>
@@ -8074,6 +9364,7 @@
       </w:r>
       <w:proofErr w:type="spellStart"/>
       <w:r>
+        <w:lastRenderedPageBreak/>
         <w:t>value</w:t>
       </w:r>
       <w:proofErr w:type="spellEnd"/>
@@ -9225,7 +10516,6 @@
       </w:r>
       <w:proofErr w:type="gramStart"/>
       <w:r>
-        <w:lastRenderedPageBreak/>
         <w:t>de la</w:t>
       </w:r>
       <w:proofErr w:type="gramEnd"/>
@@ -9597,6 +10887,7 @@
         <w:jc w:val="both"/>
       </w:pPr>
       <w:r>
+        <w:lastRenderedPageBreak/>
         <w:t>Periodo 3</w:t>
       </w:r>
       <w:r>
@@ -9837,7 +11128,6 @@
         <w:jc w:val="both"/>
       </w:pPr>
       <w:r>
-        <w:lastRenderedPageBreak/>
         <w:t>Tabla 3</w:t>
       </w:r>
       <w:r>
@@ -12611,6 +13901,7 @@
         <w:jc w:val="both"/>
       </w:pPr>
       <w:r>
+        <w:lastRenderedPageBreak/>
         <w:t xml:space="preserve">El factor de </w:t>
       </w:r>
       <w:proofErr w:type="spellStart"/>
@@ -12708,7 +13999,6 @@
           <w:szCs w:val="24"/>
           <w:lang w:val="es-MX" w:eastAsia="es-MX"/>
         </w:rPr>
-        <w:lastRenderedPageBreak/>
         <w:drawing>
           <wp:inline distT="0" distB="0" distL="0" distR="0">
             <wp:extent cx="2713435" cy="2047875"/>
@@ -13080,6 +14370,7 @@
         <w:jc w:val="both"/>
       </w:pPr>
       <w:r>
+        <w:lastRenderedPageBreak/>
         <w:t xml:space="preserve">Cuando se utiliza el método de </w:t>
       </w:r>
       <w:proofErr w:type="spellStart"/>
@@ -13123,7 +14414,6 @@
         <w:jc w:val="both"/>
       </w:pPr>
       <w:r>
-        <w:lastRenderedPageBreak/>
         <w:t xml:space="preserve">La elección real de los participantes se encuentra entre su percepción de cuál será el número promedio y </w:t>
       </w:r>
       <w:r>
@@ -15675,6 +16965,7 @@
                 <w:szCs w:val="24"/>
                 <w:lang w:val="es-ES" w:eastAsia="es-ES"/>
               </w:rPr>
+              <w:lastRenderedPageBreak/>
               <w:t>Periodo 3</w:t>
             </w:r>
             <w:r>
@@ -16080,7 +17371,6 @@
           <w:szCs w:val="24"/>
           <w:lang w:val="es-MX" w:eastAsia="es-MX"/>
         </w:rPr>
-        <w:lastRenderedPageBreak/>
         <w:drawing>
           <wp:inline distT="0" distB="0" distL="0" distR="0">
             <wp:extent cx="2714625" cy="2048773"/>
@@ -16414,6 +17704,7 @@
         <w:jc w:val="both"/>
       </w:pPr>
       <w:r>
+        <w:lastRenderedPageBreak/>
         <w:t xml:space="preserve">Se repitió el análisis omitiendo la multiplicación por </w:t>
       </w:r>
       <w:r>
@@ -16690,7 +17981,6 @@
                 <w:szCs w:val="24"/>
                 <w:lang w:val="es-ES" w:eastAsia="es-ES"/>
               </w:rPr>
-              <w:lastRenderedPageBreak/>
               <w:t>One</w:t>
             </w:r>
             <w:proofErr w:type="spellEnd"/>
@@ -19495,6 +20785,7 @@
           <w:szCs w:val="24"/>
           <w:lang w:val="es-MX" w:eastAsia="es-MX"/>
         </w:rPr>
+        <w:lastRenderedPageBreak/>
         <w:drawing>
           <wp:inline distT="0" distB="0" distL="0" distR="0">
             <wp:extent cx="2284095" cy="1723845"/>
@@ -19610,7 +20901,6 @@
         <w:jc w:val="both"/>
       </w:pPr>
       <w:r>
-        <w:lastRenderedPageBreak/>
         <w:t>Periodo 3</w:t>
       </w:r>
       <w:r>
@@ -29112,6 +30402,7 @@
                 <w:szCs w:val="24"/>
                 <w:lang w:val="es-ES" w:eastAsia="es-ES"/>
               </w:rPr>
+              <w:lastRenderedPageBreak/>
               <w:t>Bayesian</w:t>
             </w:r>
             <w:proofErr w:type="spellEnd"/>
@@ -29537,7 +30828,6 @@
                 <w:szCs w:val="24"/>
                 <w:lang w:val="es-ES" w:eastAsia="es-ES"/>
               </w:rPr>
-              <w:lastRenderedPageBreak/>
               <w:t>Periodo 6</w:t>
             </w:r>
             <w:r>
@@ -53513,7 +54803,7 @@
 </file>
 
 <file path=customXml/itemProps1.xml><?xml version="1.0" encoding="utf-8"?>
-<ds:datastoreItem xmlns:ds="http://schemas.openxmlformats.org/officeDocument/2006/customXml" ds:itemID="{601BACD5-554F-4CC9-AED9-6F827244D884}">
+<ds:datastoreItem xmlns:ds="http://schemas.openxmlformats.org/officeDocument/2006/customXml" ds:itemID="{96B2C2C0-F3D1-4791-B1EA-56D4231A0A1F}">
   <ds:schemaRefs>
     <ds:schemaRef ds:uri="http://schemas.openxmlformats.org/officeDocument/2006/bibliography"/>
   </ds:schemaRefs>

</xml_diff>

<commit_message>
Revision del metodo: Lista!
</commit_message>
<xml_diff>
--- a/Datos/Control de analisis/Outline_Rev.docx
+++ b/Datos/Control de analisis/Outline_Rev.docx
@@ -7351,8 +7351,6 @@
       <w:pPr>
         <w:jc w:val="both"/>
       </w:pPr>
-      <w:bookmarkStart w:id="0" w:name="_GoBack"/>
-      <w:bookmarkEnd w:id="0"/>
       <w:r>
         <w:t>Para evaluar las diferencias entre creencias y elecciones, s</w:t>
       </w:r>
@@ -7518,19 +7516,119 @@
         <w:jc w:val="both"/>
       </w:pPr>
       <w:r>
+        <w:rPr>
+          <w:color w:val="FF0000"/>
+        </w:rPr>
+        <w:t xml:space="preserve">Se contó con la participación de </w:t>
+      </w:r>
+      <w:r>
         <w:t>50 estudiantes de los primeros semestr</w:t>
       </w:r>
       <w:r>
-        <w:t xml:space="preserve">es de la facultad de psicología que fueron invitados a participar de forma voluntaria en el experimento. </w:t>
-      </w:r>
-      <w:r>
-        <w:t>Por su participación,</w:t>
+        <w:t xml:space="preserve">es de la </w:t>
+      </w:r>
+      <w:r>
+        <w:rPr>
+          <w:color w:val="FF0000"/>
+        </w:rPr>
+        <w:t>carrera de Psicología en la</w:t>
       </w:r>
       <w:r>
         <w:t xml:space="preserve"> </w:t>
       </w:r>
       <w:r>
-        <w:t xml:space="preserve">todos </w:t>
+        <w:rPr>
+          <w:color w:val="FF0000"/>
+        </w:rPr>
+        <w:t>F</w:t>
+      </w:r>
+      <w:r>
+        <w:t xml:space="preserve">acultad de </w:t>
+      </w:r>
+      <w:r>
+        <w:rPr>
+          <w:color w:val="FF0000"/>
+        </w:rPr>
+        <w:t>P</w:t>
+      </w:r>
+      <w:r>
+        <w:t>sicología</w:t>
+      </w:r>
+      <w:r>
+        <w:t xml:space="preserve"> </w:t>
+      </w:r>
+      <w:r>
+        <w:rPr>
+          <w:color w:val="FF0000"/>
+        </w:rPr>
+        <w:t>de la Universidad Nacional Autónoma de México</w:t>
+      </w:r>
+      <w:r>
+        <w:t>,</w:t>
+      </w:r>
+      <w:r>
+        <w:t xml:space="preserve"> </w:t>
+      </w:r>
+      <w:r>
+        <w:rPr>
+          <w:strike/>
+          <w:color w:val="FF0000"/>
+        </w:rPr>
+        <w:t>que fueron invitados a participar de forma voluntaria en el experimento</w:t>
+      </w:r>
+      <w:r>
+        <w:t xml:space="preserve">. </w:t>
+      </w:r>
+      <w:r>
+        <w:rPr>
+          <w:color w:val="FF0000"/>
+        </w:rPr>
+        <w:t xml:space="preserve">A cambio de su participación, </w:t>
+      </w:r>
+      <w:r>
+        <w:rPr>
+          <w:strike/>
+          <w:color w:val="FF0000"/>
+        </w:rPr>
+        <w:t>Por su partici</w:t>
+      </w:r>
+      <w:r>
+        <w:rPr>
+          <w:strike/>
+          <w:color w:val="FF0000"/>
+        </w:rPr>
+        <w:t>pación,</w:t>
+      </w:r>
+      <w:r>
+        <w:rPr>
+          <w:strike/>
+          <w:color w:val="FF0000"/>
+        </w:rPr>
+        <w:t xml:space="preserve"> </w:t>
+      </w:r>
+      <w:r>
+        <w:rPr>
+          <w:color w:val="FF0000"/>
+        </w:rPr>
+        <w:t>todos</w:t>
+      </w:r>
+      <w:r>
+        <w:t xml:space="preserve"> </w:t>
+      </w:r>
+      <w:r>
+        <w:rPr>
+          <w:color w:val="FF0000"/>
+        </w:rPr>
+        <w:t>l</w:t>
+      </w:r>
+      <w:r>
+        <w:rPr>
+          <w:color w:val="FF0000"/>
+        </w:rPr>
+        <w:t>os estudiantes</w:t>
+      </w:r>
+      <w:r>
+        <w:t xml:space="preserve"> </w:t>
       </w:r>
       <w:r>
         <w:t xml:space="preserve">recibieron </w:t>
@@ -7542,34 +7640,171 @@
         <w:t xml:space="preserve"> extra </w:t>
       </w:r>
       <w:r>
-        <w:t>de calificación en un examen</w:t>
+        <w:rPr>
+          <w:color w:val="FF0000"/>
+        </w:rPr>
+        <w:t xml:space="preserve">sobre la </w:t>
+      </w:r>
+      <w:r>
+        <w:t xml:space="preserve"> calificación </w:t>
+      </w:r>
+      <w:r>
+        <w:rPr>
+          <w:color w:val="FF0000"/>
+        </w:rPr>
+        <w:t>de</w:t>
+      </w:r>
+      <w:r>
+        <w:t xml:space="preserve"> un</w:t>
+      </w:r>
+      <w:r>
+        <w:rPr>
+          <w:color w:val="FF0000"/>
+        </w:rPr>
+        <w:t xml:space="preserve">o de </w:t>
+      </w:r>
+      <w:r>
+        <w:rPr>
+          <w:color w:val="FF0000"/>
+        </w:rPr>
+        <w:lastRenderedPageBreak/>
+        <w:t>sus</w:t>
+      </w:r>
+      <w:r>
+        <w:t xml:space="preserve"> ex</w:t>
+      </w:r>
+      <w:r>
+        <w:rPr>
+          <w:color w:val="FF0000"/>
+        </w:rPr>
+        <w:t>á</w:t>
+      </w:r>
+      <w:r>
+        <w:t>men</w:t>
+      </w:r>
+      <w:r>
+        <w:rPr>
+          <w:color w:val="FF0000"/>
+        </w:rPr>
+        <w:t>es</w:t>
+      </w:r>
+      <w:r>
+        <w:rPr>
+          <w:color w:val="FF0000"/>
+        </w:rPr>
+        <w:t>,</w:t>
       </w:r>
       <w:r>
         <w:t xml:space="preserve"> </w:t>
       </w:r>
       <w:r>
-        <w:t>de una de sus clases</w:t>
-      </w:r>
-      <w:r>
-        <w:t xml:space="preserve">, </w:t>
-      </w:r>
-      <w:r>
-        <w:t>mientras que aquellos participantes</w:t>
-      </w:r>
-      <w:r>
-        <w:t xml:space="preserve"> que obtuvieron mayores ganancias al final</w:t>
+        <w:t xml:space="preserve">y  </w:t>
       </w:r>
       <w:r>
         <w:t xml:space="preserve"> </w:t>
       </w:r>
       <w:r>
+        <w:rPr>
+          <w:strike/>
+          <w:color w:val="FF0000"/>
+        </w:rPr>
+        <w:t>mientras que aquellos</w:t>
+      </w:r>
+      <w:r>
+        <w:rPr>
+          <w:color w:val="FF0000"/>
+        </w:rPr>
+        <w:t xml:space="preserve"> </w:t>
+      </w:r>
+      <w:r>
+        <w:t xml:space="preserve"> </w:t>
+      </w:r>
+      <w:r>
+        <w:rPr>
+          <w:color w:val="FF0000"/>
+        </w:rPr>
+        <w:t xml:space="preserve">los </w:t>
+      </w:r>
+      <w:r>
+        <w:t>participantes</w:t>
+      </w:r>
+      <w:r>
+        <w:t xml:space="preserve"> que</w:t>
+      </w:r>
+      <w:r>
+        <w:t xml:space="preserve"> </w:t>
+      </w:r>
+      <w:r>
+        <w:rPr>
+          <w:color w:val="FF0000"/>
+        </w:rPr>
+        <w:t>ganaron más veces</w:t>
+      </w:r>
+      <w:r>
+        <w:t xml:space="preserve"> </w:t>
+      </w:r>
+      <w:r>
+        <w:rPr>
+          <w:strike/>
+          <w:color w:val="FF0000"/>
+        </w:rPr>
+        <w:t>obtuvieron m</w:t>
+      </w:r>
+      <w:r>
+        <w:rPr>
+          <w:strike/>
+          <w:color w:val="FF0000"/>
+        </w:rPr>
+        <w:t>ás</w:t>
+      </w:r>
+      <w:r>
+        <w:rPr>
+          <w:strike/>
+          <w:color w:val="FF0000"/>
+        </w:rPr>
+        <w:t xml:space="preserve"> ganancias al final</w:t>
+      </w:r>
+      <w:r>
+        <w:rPr>
+          <w:strike/>
+          <w:color w:val="FF0000"/>
+        </w:rPr>
+        <w:t xml:space="preserve"> </w:t>
+      </w:r>
+      <w:r>
+        <w:rPr>
+          <w:strike/>
+          <w:color w:val="FF0000"/>
+        </w:rPr>
         <w:t>d</w:t>
       </w:r>
       <w:r>
-        <w:t>el juego recibieron otro</w:t>
-      </w:r>
-      <w:r>
-        <w:t xml:space="preserve"> medio punto extra adicional.</w:t>
+        <w:rPr>
+          <w:strike/>
+          <w:color w:val="FF0000"/>
+        </w:rPr>
+        <w:t xml:space="preserve">el juego </w:t>
+      </w:r>
+      <w:r>
+        <w:t>recibieron</w:t>
+      </w:r>
+      <w:r>
+        <w:t xml:space="preserve"> </w:t>
+      </w:r>
+      <w:r>
+        <w:rPr>
+          <w:color w:val="FF0000"/>
+        </w:rPr>
+        <w:t>adicionalmente</w:t>
+      </w:r>
+      <w:r>
+        <w:t xml:space="preserve"> otro</w:t>
+      </w:r>
+      <w:r>
+        <w:t xml:space="preserve"> medio punto extra</w:t>
+      </w:r>
+      <w:r>
+        <w:t>.</w:t>
       </w:r>
     </w:p>
     <w:p>
@@ -7582,7 +7817,6 @@
         <w:jc w:val="both"/>
       </w:pPr>
       <w:r>
-        <w:lastRenderedPageBreak/>
         <w:t>Diseño experimental</w:t>
       </w:r>
     </w:p>
@@ -7591,7 +7825,94 @@
         <w:jc w:val="both"/>
       </w:pPr>
       <w:r>
-        <w:t>Se realizaron 10 sesiones experimentales con 5 participantes diferentes en cada una. Las sesiones se llevaron a cabo en un aula sin distracciones externas. Al inicio de cada sesión se asignó de forma aleatoria un rol a cada participante (Participantes A, B, C, D y E).</w:t>
+        <w:t xml:space="preserve">Se realizaron 10 sesiones experimentales </w:t>
+      </w:r>
+      <w:r>
+        <w:rPr>
+          <w:color w:val="FF0000"/>
+        </w:rPr>
+        <w:t xml:space="preserve">con </w:t>
+      </w:r>
+      <w:r>
+        <w:t xml:space="preserve"> 5 participantes diferentes </w:t>
+      </w:r>
+      <w:r>
+        <w:rPr>
+          <w:strike/>
+          <w:color w:val="FF0000"/>
+        </w:rPr>
+        <w:t xml:space="preserve">en cada </w:t>
+      </w:r>
+      <w:proofErr w:type="gramStart"/>
+      <w:r>
+        <w:rPr>
+          <w:strike/>
+          <w:color w:val="FF0000"/>
+        </w:rPr>
+        <w:t>una</w:t>
+      </w:r>
+      <w:r>
+        <w:rPr>
+          <w:strike/>
+          <w:color w:val="FF0000"/>
+        </w:rPr>
+        <w:t xml:space="preserve">, </w:t>
+      </w:r>
+      <w:r>
+        <w:rPr>
+          <w:strike/>
+          <w:color w:val="FF0000"/>
+        </w:rPr>
+        <w:t>.</w:t>
+      </w:r>
+      <w:proofErr w:type="gramEnd"/>
+      <w:r>
+        <w:rPr>
+          <w:strike/>
+          <w:color w:val="FF0000"/>
+        </w:rPr>
+        <w:t xml:space="preserve"> Las sesiones se llevaron a cabo</w:t>
+      </w:r>
+      <w:r>
+        <w:rPr>
+          <w:color w:val="FF0000"/>
+        </w:rPr>
+        <w:t xml:space="preserve"> en </w:t>
+      </w:r>
+      <w:r>
+        <w:t xml:space="preserve">un aula sin distracciones externas. Al inicio de cada sesión se asignó </w:t>
+      </w:r>
+      <w:r>
+        <w:rPr>
+          <w:color w:val="FF0000"/>
+        </w:rPr>
+        <w:t xml:space="preserve">aleatoriamente </w:t>
+      </w:r>
+      <w:r>
+        <w:rPr>
+          <w:strike/>
+          <w:color w:val="FF0000"/>
+        </w:rPr>
+        <w:t>de forma aleatoria</w:t>
+      </w:r>
+      <w:r>
+        <w:rPr>
+          <w:color w:val="FF0000"/>
+        </w:rPr>
+        <w:t xml:space="preserve"> </w:t>
+      </w:r>
+      <w:r>
+        <w:t>un rol a cada participante (</w:t>
+      </w:r>
+      <w:r>
+        <w:rPr>
+          <w:strike/>
+          <w:color w:val="FF0000"/>
+        </w:rPr>
+        <w:t xml:space="preserve">Participantes </w:t>
+      </w:r>
+      <w:r>
+        <w:t>A, B, C, D y E).</w:t>
       </w:r>
     </w:p>
     <w:p>
@@ -7602,7 +7923,13 @@
         <w:t xml:space="preserve">Las sesiones </w:t>
       </w:r>
       <w:r>
-        <w:t>consistieron en juegos repetidos de p-</w:t>
+        <w:rPr>
+          <w:color w:val="FF0000"/>
+        </w:rPr>
+        <w:t>estuvieron compuestas de ocho</w:t>
+      </w:r>
+      <w:r>
+        <w:t xml:space="preserve"> juegos repetidos de p-</w:t>
       </w:r>
       <w:proofErr w:type="spellStart"/>
       <w:r>
@@ -7618,7 +7945,25 @@
       </w:r>
       <w:proofErr w:type="spellEnd"/>
       <w:r>
-        <w:t>, divididas en</w:t>
+        <w:t xml:space="preserve"> </w:t>
+      </w:r>
+      <w:r>
+        <w:rPr>
+          <w:color w:val="FF0000"/>
+        </w:rPr>
+        <w:t>(periodos)</w:t>
+      </w:r>
+      <w:r>
+        <w:t>, dividid</w:t>
+      </w:r>
+      <w:r>
+        <w:rPr>
+          <w:color w:val="FF0000"/>
+        </w:rPr>
+        <w:t>o</w:t>
+      </w:r>
+      <w:r>
+        <w:t>s en</w:t>
       </w:r>
       <w:r>
         <w:t xml:space="preserve"> dos </w:t>
@@ -7629,69 +7974,389 @@
       </w:r>
       <w:proofErr w:type="spellEnd"/>
       <w:r>
-        <w:t xml:space="preserve"> de cuatro periodos </w:t>
-      </w:r>
-      <w:r>
+        <w:t xml:space="preserve"> de cuatro periodos</w:t>
+      </w:r>
+      <w:r>
+        <w:rPr>
+          <w:strike/>
+          <w:color w:val="FF0000"/>
+        </w:rPr>
+        <w:t xml:space="preserve"> </w:t>
+      </w:r>
+      <w:r>
+        <w:rPr>
+          <w:strike/>
+          <w:color w:val="FF0000"/>
+        </w:rPr>
         <w:t>cada uno</w:t>
       </w:r>
       <w:r>
         <w:t>.</w:t>
       </w:r>
       <w:r>
-        <w:t xml:space="preserve"> Los grupos de jugadores fueron de solo tres personas en todos los periodos. Además de elegir su número en el juego, cada participante debía elegir dos números que creyera que estarían lo más cerca posible de los números elegidos por los otros dos jugadores.</w:t>
+        <w:t xml:space="preserve"> </w:t>
+      </w:r>
+      <w:r>
+        <w:rPr>
+          <w:color w:val="FF0000"/>
+        </w:rPr>
+        <w:t xml:space="preserve">En cada </w:t>
+      </w:r>
+      <w:proofErr w:type="spellStart"/>
+      <w:r>
+        <w:rPr>
+          <w:color w:val="FF0000"/>
+        </w:rPr>
+        <w:t>subjuego</w:t>
+      </w:r>
+      <w:proofErr w:type="spellEnd"/>
+      <w:r>
+        <w:rPr>
+          <w:color w:val="FF0000"/>
+        </w:rPr>
+        <w:t xml:space="preserve"> participaron </w:t>
+      </w:r>
+      <w:r>
+        <w:rPr>
+          <w:strike/>
+          <w:color w:val="FF0000"/>
+        </w:rPr>
+        <w:t xml:space="preserve">Los grupos de jugadores fueron de </w:t>
+      </w:r>
+      <w:r>
+        <w:rPr>
+          <w:strike/>
+          <w:color w:val="FF0000"/>
+        </w:rPr>
+        <w:t xml:space="preserve"> </w:t>
+      </w:r>
+      <w:r>
+        <w:rPr>
+          <w:color w:val="FF0000"/>
+        </w:rPr>
+        <w:t>solo</w:t>
+      </w:r>
+      <w:r>
+        <w:t xml:space="preserve"> tres personas</w:t>
+      </w:r>
+      <w:r>
+        <w:rPr>
+          <w:color w:val="FF0000"/>
+        </w:rPr>
+        <w:t>:</w:t>
+      </w:r>
+      <w:r>
+        <w:t xml:space="preserve"> </w:t>
+      </w:r>
+      <w:r>
+        <w:rPr>
+          <w:strike/>
+          <w:color w:val="FF0000"/>
+        </w:rPr>
+        <w:t>en todos los periodos</w:t>
+      </w:r>
+      <w:r>
+        <w:t xml:space="preserve">. </w:t>
+      </w:r>
+      <w:r>
+        <w:rPr>
+          <w:color w:val="FF0000"/>
+        </w:rPr>
+        <w:t xml:space="preserve">(Punto y seguido) </w:t>
+      </w:r>
+      <w:r>
+        <w:t xml:space="preserve">En el primer </w:t>
+      </w:r>
+      <w:proofErr w:type="spellStart"/>
+      <w:r>
+        <w:t>subjuego</w:t>
+      </w:r>
+      <w:proofErr w:type="spellEnd"/>
+      <w:r>
+        <w:t>, los participantes A, B y C jugaron por cuatro periodos, mientras l</w:t>
+      </w:r>
+      <w:r>
+        <w:t>os participantes D y E espera</w:t>
+      </w:r>
+      <w:r>
+        <w:rPr>
+          <w:color w:val="FF0000"/>
+        </w:rPr>
+        <w:t>ban</w:t>
+      </w:r>
+      <w:r>
+        <w:t xml:space="preserve"> en un aula diferente</w:t>
+      </w:r>
+      <w:r>
+        <w:t xml:space="preserve"> </w:t>
+      </w:r>
+      <w:r>
+        <w:rPr>
+          <w:color w:val="FF0000"/>
+        </w:rPr>
+        <w:t xml:space="preserve">sin </w:t>
+      </w:r>
+      <w:proofErr w:type="gramStart"/>
+      <w:r>
+        <w:rPr>
+          <w:color w:val="FF0000"/>
+        </w:rPr>
+        <w:t xml:space="preserve">poder </w:t>
+      </w:r>
+      <w:r>
+        <w:rPr>
+          <w:strike/>
+          <w:color w:val="FF0000"/>
+        </w:rPr>
+        <w:t>,</w:t>
+      </w:r>
+      <w:proofErr w:type="gramEnd"/>
+      <w:r>
+        <w:rPr>
+          <w:strike/>
+          <w:color w:val="FF0000"/>
+        </w:rPr>
+        <w:t xml:space="preserve"> y no pudieron</w:t>
+      </w:r>
+      <w:r>
+        <w:t xml:space="preserve"> hablar entre ellos</w:t>
+      </w:r>
+      <w:r>
+        <w:rPr>
+          <w:color w:val="FF0000"/>
+        </w:rPr>
+        <w:t>.</w:t>
+      </w:r>
+      <w:r>
+        <w:t xml:space="preserve"> </w:t>
+      </w:r>
+      <w:r>
+        <w:t>T</w:t>
+      </w:r>
+      <w:r>
+        <w:t xml:space="preserve">erminado el </w:t>
+      </w:r>
+      <w:proofErr w:type="spellStart"/>
+      <w:r>
+        <w:t>subjuego</w:t>
+      </w:r>
+      <w:proofErr w:type="spellEnd"/>
+      <w:r>
+        <w:t xml:space="preserve"> 1, los participantes B y C se </w:t>
+      </w:r>
+      <w:r>
+        <w:rPr>
+          <w:color w:val="FF0000"/>
+        </w:rPr>
+        <w:t>retira</w:t>
+      </w:r>
+      <w:r>
+        <w:rPr>
+          <w:color w:val="FF0000"/>
+        </w:rPr>
+        <w:t xml:space="preserve">ban y eran reemplazados para </w:t>
+      </w:r>
+      <w:proofErr w:type="spellStart"/>
+      <w:proofErr w:type="gramStart"/>
+      <w:r>
+        <w:rPr>
+          <w:color w:val="FF0000"/>
+        </w:rPr>
+        <w:t>el</w:t>
+      </w:r>
+      <w:proofErr w:type="spellEnd"/>
+      <w:r>
+        <w:rPr>
+          <w:color w:val="FF0000"/>
+        </w:rPr>
+        <w:t xml:space="preserve"> </w:t>
+      </w:r>
+      <w:r>
+        <w:rPr>
+          <w:strike/>
+          <w:color w:val="FF0000"/>
+        </w:rPr>
+        <w:t>,</w:t>
+      </w:r>
+      <w:proofErr w:type="gramEnd"/>
+      <w:r>
+        <w:rPr>
+          <w:strike/>
+          <w:color w:val="FF0000"/>
+        </w:rPr>
+        <w:t xml:space="preserve"> y en</w:t>
+      </w:r>
+      <w:r>
+        <w:t xml:space="preserve"> </w:t>
+      </w:r>
+      <w:proofErr w:type="spellStart"/>
+      <w:r>
+        <w:t>subjuego</w:t>
+      </w:r>
+      <w:proofErr w:type="spellEnd"/>
+      <w:r>
+        <w:t xml:space="preserve"> 2</w:t>
+      </w:r>
+      <w:r>
+        <w:t xml:space="preserve"> </w:t>
+      </w:r>
+      <w:r>
+        <w:rPr>
+          <w:color w:val="FF0000"/>
+        </w:rPr>
+        <w:t>por</w:t>
+      </w:r>
+      <w:r>
+        <w:t xml:space="preserve"> los participantes D y E</w:t>
+      </w:r>
+      <w:r>
+        <w:rPr>
+          <w:color w:val="FF0000"/>
+        </w:rPr>
+        <w:t xml:space="preserve">. En el segundo </w:t>
+      </w:r>
+      <w:proofErr w:type="spellStart"/>
+      <w:r>
+        <w:rPr>
+          <w:color w:val="FF0000"/>
+        </w:rPr>
+        <w:t>Subjuego</w:t>
+      </w:r>
+      <w:proofErr w:type="spellEnd"/>
+      <w:r>
+        <w:rPr>
+          <w:color w:val="FF0000"/>
+        </w:rPr>
+        <w:t>, los participantes A, D y E</w:t>
+      </w:r>
+      <w:r>
+        <w:t xml:space="preserve"> jugaron por cuatro periodos, al final de los cuales se dio por terminado el experimento. </w:t>
+      </w:r>
+      <w:r>
+        <w:t xml:space="preserve"> </w:t>
+      </w:r>
+      <w:r>
+        <w:rPr>
+          <w:highlight w:val="yellow"/>
+        </w:rPr>
+        <w:t>(</w:t>
+      </w:r>
+      <w:r>
+        <w:rPr>
+          <w:highlight w:val="yellow"/>
+        </w:rPr>
+        <w:t xml:space="preserve">Añadí el último párrafo que </w:t>
+      </w:r>
+      <w:proofErr w:type="gramStart"/>
+      <w:r>
+        <w:rPr>
+          <w:highlight w:val="yellow"/>
+        </w:rPr>
+        <w:t>tu</w:t>
+      </w:r>
+      <w:proofErr w:type="gramEnd"/>
+      <w:r>
+        <w:rPr>
+          <w:highlight w:val="yellow"/>
+        </w:rPr>
+        <w:t xml:space="preserve"> tenías en esta sección al final del segundo párrafo.</w:t>
+      </w:r>
+      <w:r>
+        <w:rPr>
+          <w:highlight w:val="yellow"/>
+        </w:rPr>
+        <w:t>)</w:t>
       </w:r>
     </w:p>
     <w:p>
       <w:pPr>
         <w:jc w:val="both"/>
+        <w:rPr>
+          <w:color w:val="FF0000"/>
+        </w:rPr>
       </w:pPr>
       <w:r>
-        <w:t xml:space="preserve">En el primer </w:t>
-      </w:r>
-      <w:proofErr w:type="spellStart"/>
-      <w:r>
-        <w:t>subjuego</w:t>
-      </w:r>
-      <w:proofErr w:type="spellEnd"/>
-      <w:r>
-        <w:t>, los part</w:t>
-      </w:r>
-      <w:r>
-        <w:t>icipantes A, B y C jugaron por cuatro</w:t>
-      </w:r>
-      <w:r>
-        <w:t xml:space="preserve"> periodos, mientras los participantes D y E esperaron en un aula diferente, y no pudieron hablar entre ellos. Terminado el </w:t>
-      </w:r>
-      <w:proofErr w:type="spellStart"/>
-      <w:r>
-        <w:t>subjuego</w:t>
-      </w:r>
-      <w:proofErr w:type="spellEnd"/>
-      <w:r>
-        <w:t xml:space="preserve"> 1, los participantes B y C se retiraron, y en el </w:t>
-      </w:r>
-      <w:proofErr w:type="spellStart"/>
-      <w:r>
-        <w:t>subjuego</w:t>
-      </w:r>
-      <w:proofErr w:type="spellEnd"/>
-      <w:r>
-        <w:t xml:space="preserve"> 2 los part</w:t>
-      </w:r>
-      <w:r>
-        <w:t xml:space="preserve">icipantes A, D y E jugaron por cuatro periodos, </w:t>
-      </w:r>
-      <w:r>
-        <w:t>a</w:t>
-      </w:r>
-      <w:r>
-        <w:t>l</w:t>
-      </w:r>
-      <w:r>
-        <w:t xml:space="preserve"> final de los cuales se dio por terminado el experimento.</w:t>
+        <w:t>Además de elegir su número en el juego,</w:t>
       </w:r>
       <w:r>
         <w:t xml:space="preserve"> </w:t>
+      </w:r>
+      <w:r>
+        <w:rPr>
+          <w:color w:val="FF0000"/>
+        </w:rPr>
+        <w:t>se solicitó a</w:t>
+      </w:r>
+      <w:r>
+        <w:t xml:space="preserve"> cada participante </w:t>
+      </w:r>
+      <w:r>
+        <w:rPr>
+          <w:strike/>
+          <w:color w:val="FF0000"/>
+        </w:rPr>
+        <w:t>debía elegir</w:t>
+      </w:r>
+      <w:r>
+        <w:t xml:space="preserve"> </w:t>
+      </w:r>
+      <w:r>
+        <w:rPr>
+          <w:color w:val="FF0000"/>
+        </w:rPr>
+        <w:t xml:space="preserve">que en cada periodo escribieran </w:t>
+      </w:r>
+      <w:r>
+        <w:t>dos números que</w:t>
+      </w:r>
+      <w:r>
+        <w:t xml:space="preserve"> </w:t>
+      </w:r>
+      <w:r>
+        <w:t>creyera</w:t>
+      </w:r>
+      <w:r>
+        <w:rPr>
+          <w:color w:val="FF0000"/>
+        </w:rPr>
+        <w:t>n</w:t>
+      </w:r>
+      <w:r>
+        <w:t xml:space="preserve"> </w:t>
+      </w:r>
+      <w:r>
+        <w:rPr>
+          <w:strike/>
+          <w:color w:val="FF0000"/>
+        </w:rPr>
+        <w:t>que estarían</w:t>
+      </w:r>
+      <w:r>
+        <w:rPr>
+          <w:color w:val="FF0000"/>
+        </w:rPr>
+        <w:t xml:space="preserve"> que</w:t>
+      </w:r>
+      <w:r>
+        <w:t xml:space="preserve"> </w:t>
+      </w:r>
+      <w:r>
+        <w:rPr>
+          <w:color w:val="FF0000"/>
+        </w:rPr>
+        <w:t>estarían</w:t>
+      </w:r>
+      <w:r>
+        <w:t xml:space="preserve"> lo más cerca posible de l</w:t>
+      </w:r>
+      <w:r>
+        <w:rPr>
+          <w:color w:val="FF0000"/>
+        </w:rPr>
+        <w:t>o</w:t>
+      </w:r>
+      <w:r>
+        <w:t>s números elegidos por los otros dos jugadores.</w:t>
       </w:r>
     </w:p>
     <w:p>
@@ -7710,6 +8375,10 @@
     <w:p>
       <w:pPr>
         <w:jc w:val="both"/>
+        <w:rPr>
+          <w:strike/>
+          <w:color w:val="FF0000"/>
+        </w:rPr>
       </w:pPr>
       <w:r>
         <w:t xml:space="preserve">En cada sesión se </w:t>
@@ -7718,10 +8387,81 @@
         <w:t>citó</w:t>
       </w:r>
       <w:r>
-        <w:t xml:space="preserve"> a 5 participantes, que fueron reunidos en un aula en la que primero se les leyó las instrucciones del experimento. </w:t>
-      </w:r>
-      <w:r>
-        <w:t xml:space="preserve">Se les explicó como jugar </w:t>
+        <w:t xml:space="preserve"> a</w:t>
+      </w:r>
+      <w:r>
+        <w:t xml:space="preserve"> </w:t>
+      </w:r>
+      <w:r>
+        <w:rPr>
+          <w:color w:val="FF0000"/>
+        </w:rPr>
+        <w:t>los</w:t>
+      </w:r>
+      <w:r>
+        <w:t xml:space="preserve"> 5 participantes</w:t>
+      </w:r>
+      <w:r>
+        <w:rPr>
+          <w:strike/>
+          <w:color w:val="FF0000"/>
+        </w:rPr>
+        <w:t>, que fueron reunidos</w:t>
+      </w:r>
+      <w:r>
+        <w:rPr>
+          <w:color w:val="FF0000"/>
+        </w:rPr>
+        <w:t xml:space="preserve"> </w:t>
+      </w:r>
+      <w:r>
+        <w:t xml:space="preserve">en un aula </w:t>
+      </w:r>
+      <w:r>
+        <w:rPr>
+          <w:strike/>
+          <w:color w:val="FF0000"/>
+        </w:rPr>
+        <w:t>en la que primero</w:t>
+      </w:r>
+      <w:r>
+        <w:rPr>
+          <w:color w:val="FF0000"/>
+        </w:rPr>
+        <w:t xml:space="preserve"> </w:t>
+      </w:r>
+      <w:r>
+        <w:t xml:space="preserve"> </w:t>
+      </w:r>
+      <w:r>
+        <w:rPr>
+          <w:color w:val="FF0000"/>
+        </w:rPr>
+        <w:t xml:space="preserve">donde </w:t>
+      </w:r>
+      <w:r>
+        <w:t>se les leyó las instrucciones del experimento</w:t>
+      </w:r>
+      <w:r>
+        <w:rPr>
+          <w:color w:val="FF0000"/>
+        </w:rPr>
+        <w:t>:</w:t>
+      </w:r>
+      <w:r>
+        <w:t xml:space="preserve"> </w:t>
+      </w:r>
+      <w:r>
+        <w:t>Se les explicó c</w:t>
+      </w:r>
+      <w:r>
+        <w:rPr>
+          <w:color w:val="FF0000"/>
+        </w:rPr>
+        <w:t>ó</w:t>
+      </w:r>
+      <w:r>
+        <w:t xml:space="preserve">mo jugar </w:t>
       </w:r>
       <w:r>
         <w:rPr>
@@ -7746,19 +8486,101 @@
       </w:r>
       <w:proofErr w:type="spellEnd"/>
       <w:r>
-        <w:t xml:space="preserve"> y </w:t>
-      </w:r>
-      <w:r>
-        <w:t>que en cada periodo además debían intentar adivinar el número de los otros jugadores</w:t>
-      </w:r>
-      <w:r>
-        <w:t>,</w:t>
-      </w:r>
-      <w:r>
-        <w:t xml:space="preserve"> también se les explicó</w:t>
-      </w:r>
-      <w:r>
-        <w:t xml:space="preserve"> la división de la sesión en dos </w:t>
+        <w:t xml:space="preserve"> y</w:t>
+      </w:r>
+      <w:r>
+        <w:t xml:space="preserve"> </w:t>
+      </w:r>
+      <w:r>
+        <w:rPr>
+          <w:color w:val="FF0000"/>
+        </w:rPr>
+        <w:t xml:space="preserve">se les dio la instrucción adicional de </w:t>
+      </w:r>
+      <w:r>
+        <w:rPr>
+          <w:strike/>
+          <w:color w:val="FF0000"/>
+        </w:rPr>
+        <w:t xml:space="preserve"> </w:t>
+      </w:r>
+      <w:r>
+        <w:rPr>
+          <w:strike/>
+          <w:color w:val="FF0000"/>
+        </w:rPr>
+        <w:t>que en cada periodo además debían</w:t>
+      </w:r>
+      <w:r>
+        <w:t xml:space="preserve"> intentar adivinar el número</w:t>
+      </w:r>
+      <w:r>
+        <w:t xml:space="preserve"> </w:t>
+      </w:r>
+      <w:r>
+        <w:rPr>
+          <w:color w:val="FF0000"/>
+        </w:rPr>
+        <w:t>a elegir por</w:t>
+      </w:r>
+      <w:r>
+        <w:t xml:space="preserve"> </w:t>
+      </w:r>
+      <w:r>
+        <w:rPr>
+          <w:strike/>
+          <w:color w:val="FF0000"/>
+        </w:rPr>
+        <w:t>de</w:t>
+      </w:r>
+      <w:r>
+        <w:t xml:space="preserve"> los otros jugadores</w:t>
+      </w:r>
+      <w:r>
+        <w:rPr>
+          <w:color w:val="FF0000"/>
+        </w:rPr>
+        <w:t xml:space="preserve"> y registrar dos creencias por period</w:t>
+      </w:r>
+      <w:r>
+        <w:rPr>
+          <w:color w:val="FF0000"/>
+        </w:rPr>
+        <w:t>o. T</w:t>
+      </w:r>
+      <w:r>
+        <w:t>ambién se les explicó</w:t>
+      </w:r>
+      <w:r>
+        <w:t xml:space="preserve"> </w:t>
+      </w:r>
+      <w:r>
+        <w:rPr>
+          <w:color w:val="FF0000"/>
+        </w:rPr>
+        <w:t xml:space="preserve">que </w:t>
+      </w:r>
+      <w:r>
+        <w:t>la</w:t>
+      </w:r>
+      <w:r>
+        <w:rPr>
+          <w:strike/>
+          <w:color w:val="FF0000"/>
+        </w:rPr>
+        <w:t xml:space="preserve"> división de la</w:t>
+      </w:r>
+      <w:r>
+        <w:t xml:space="preserve"> sesión </w:t>
+      </w:r>
+      <w:r>
+        <w:rPr>
+          <w:color w:val="FF0000"/>
+        </w:rPr>
+        <w:t xml:space="preserve">se dividiría </w:t>
+      </w:r>
+      <w:r>
+        <w:t xml:space="preserve">en dos </w:t>
       </w:r>
       <w:proofErr w:type="spellStart"/>
       <w:r>
@@ -7769,22 +8591,110 @@
         <w:t xml:space="preserve"> con tres p</w:t>
       </w:r>
       <w:r>
-        <w:t>articipantes en cada uno, y las ganancias que obtendrían por ganar el juego o por</w:t>
-      </w:r>
-      <w:r>
+        <w:t>articipantes en cada uno</w:t>
+      </w:r>
+      <w:r>
+        <w:rPr>
+          <w:color w:val="FF0000"/>
+        </w:rPr>
+        <w:t>. Finalmente se hizo de su conocimiento las ganancias que podrían acumular en caso de dar el número más cerca</w:t>
+      </w:r>
+      <w:r>
+        <w:rPr>
+          <w:color w:val="FF0000"/>
+        </w:rPr>
+        <w:t>no al número objetivo (6 puntosa dividir entre todos los ganadores</w:t>
+      </w:r>
+      <w:r>
+        <w:rPr>
+          <w:color w:val="FF0000"/>
+        </w:rPr>
+        <w:t xml:space="preserve">), o bien, de acertar en la predicción de las tiradas de sus compañeros (1 punto por cada número acertado dentro de un rango de +/-5) </w:t>
+      </w:r>
+      <w:r>
+        <w:rPr>
+          <w:strike/>
+          <w:color w:val="FF0000"/>
+        </w:rPr>
+        <w:t xml:space="preserve"> y las ganancias que obtendrían por ganar el juego o por</w:t>
+      </w:r>
+      <w:r>
+        <w:rPr>
+          <w:strike/>
+          <w:color w:val="FF0000"/>
+        </w:rPr>
         <w:t xml:space="preserve"> acercarse</w:t>
       </w:r>
       <w:r>
+        <w:rPr>
+          <w:strike/>
+          <w:color w:val="FF0000"/>
+        </w:rPr>
         <w:t xml:space="preserve"> sus creencias</w:t>
       </w:r>
       <w:r>
+        <w:rPr>
+          <w:strike/>
+          <w:color w:val="FF0000"/>
+        </w:rPr>
         <w:t xml:space="preserve"> a las elecciones reales de los otros jugadores.</w:t>
       </w:r>
       <w:r>
         <w:t xml:space="preserve"> </w:t>
       </w:r>
       <w:r>
-        <w:t>Estas instrucciones se pueden consultar en el apéndice.</w:t>
+        <w:rPr>
+          <w:color w:val="FF0000"/>
+        </w:rPr>
+        <w:t xml:space="preserve">Las </w:t>
+      </w:r>
+      <w:r>
+        <w:rPr>
+          <w:strike/>
+          <w:color w:val="FF0000"/>
+        </w:rPr>
+        <w:t>Estas</w:t>
+      </w:r>
+      <w:r>
+        <w:t xml:space="preserve"> instrucciones se</w:t>
+      </w:r>
+      <w:r>
+        <w:t xml:space="preserve"> </w:t>
+      </w:r>
+      <w:r>
+        <w:rPr>
+          <w:color w:val="FF0000"/>
+        </w:rPr>
+        <w:t>anexan como Apéndice al final del presente documento</w:t>
+      </w:r>
+      <w:r>
+        <w:rPr>
+          <w:color w:val="FF0000"/>
+        </w:rPr>
+        <w:t>.</w:t>
+      </w:r>
+      <w:r>
+        <w:rPr>
+          <w:strike/>
+          <w:color w:val="FF0000"/>
+        </w:rPr>
+        <w:t xml:space="preserve"> </w:t>
+      </w:r>
+      <w:proofErr w:type="gramStart"/>
+      <w:r>
+        <w:rPr>
+          <w:strike/>
+          <w:color w:val="FF0000"/>
+        </w:rPr>
+        <w:t>pueden</w:t>
+      </w:r>
+      <w:proofErr w:type="gramEnd"/>
+      <w:r>
+        <w:rPr>
+          <w:strike/>
+          <w:color w:val="FF0000"/>
+        </w:rPr>
+        <w:t xml:space="preserve"> consultar en el apéndice.</w:t>
       </w:r>
     </w:p>
     <w:p>
@@ -7792,37 +8702,827 @@
         <w:jc w:val="both"/>
       </w:pPr>
       <w:r>
-        <w:t>Mediante</w:t>
-      </w:r>
-      <w:r>
-        <w:t xml:space="preserve"> un sorteo se seleccionó a dos participantes</w:t>
-      </w:r>
-      <w:r>
-        <w:t xml:space="preserve"> (roles D y E)</w:t>
-      </w:r>
-      <w:r>
-        <w:t xml:space="preserve"> para que esperaran en un aula separada, en la que se cuidó que no hablaran entre ellos. A los otros tres participantes</w:t>
+        <w:rPr>
+          <w:color w:val="FF0000"/>
+        </w:rPr>
+        <w:t>Los participantes asignados m</w:t>
+      </w:r>
+      <w:r>
+        <w:t>ediante</w:t>
+      </w:r>
+      <w:r>
+        <w:t xml:space="preserve"> </w:t>
+      </w:r>
+      <w:r>
+        <w:rPr>
+          <w:strike/>
+          <w:color w:val="FF0000"/>
+        </w:rPr>
+        <w:t xml:space="preserve">un </w:t>
+      </w:r>
+      <w:r>
+        <w:t xml:space="preserve">sorteo </w:t>
+      </w:r>
+      <w:r>
+        <w:rPr>
+          <w:strike/>
+          <w:color w:val="FF0000"/>
+        </w:rPr>
+        <w:t>se seleccionó a dos participantes</w:t>
+      </w:r>
+      <w:r>
+        <w:rPr>
+          <w:color w:val="FF0000"/>
+        </w:rPr>
+        <w:t xml:space="preserve"> </w:t>
+      </w:r>
+      <w:r>
+        <w:rPr>
+          <w:color w:val="FF0000"/>
+        </w:rPr>
+        <w:t xml:space="preserve">a los roles D y E </w:t>
+      </w:r>
+      <w:r>
+        <w:rPr>
+          <w:strike/>
+          <w:color w:val="FF0000"/>
+        </w:rPr>
+        <w:t>(roles D y E)</w:t>
+      </w:r>
+      <w:r>
+        <w:t xml:space="preserve"> </w:t>
+      </w:r>
+      <w:r>
+        <w:rPr>
+          <w:strike/>
+          <w:color w:val="FF0000"/>
+        </w:rPr>
+        <w:t xml:space="preserve">para que </w:t>
+      </w:r>
+      <w:r>
+        <w:t>esperar</w:t>
+      </w:r>
+      <w:r>
+        <w:rPr>
+          <w:color w:val="FF0000"/>
+        </w:rPr>
+        <w:t>o</w:t>
+      </w:r>
+      <w:r>
+        <w:t xml:space="preserve">n en un aula separada, en la que se cuidó que no hablaran entre ellos. </w:t>
+      </w:r>
+      <w:r>
+        <w:rPr>
+          <w:color w:val="FF0000"/>
+        </w:rPr>
+        <w:t>Mientras tanto, a</w:t>
+      </w:r>
+      <w:r>
+        <w:t xml:space="preserve"> los otros tres participantes</w:t>
       </w:r>
       <w:r>
         <w:t xml:space="preserve"> (roles A, B y C)</w:t>
       </w:r>
       <w:r>
-        <w:t xml:space="preserve"> se les entregó</w:t>
-      </w:r>
-      <w:r>
-        <w:t xml:space="preserve"> cuatro formatos de respuesta para que escribieran su número elegido</w:t>
+        <w:t xml:space="preserve"> se les entreg</w:t>
+      </w:r>
+      <w:r>
+        <w:rPr>
+          <w:color w:val="FF0000"/>
+        </w:rPr>
+        <w:t>aron</w:t>
+      </w:r>
+      <w:r>
+        <w:t xml:space="preserve"> cuatro formatos de respuesta para que </w:t>
+      </w:r>
+      <w:r>
+        <w:rPr>
+          <w:color w:val="FF0000"/>
+        </w:rPr>
+        <w:t xml:space="preserve">en cada periodo </w:t>
+      </w:r>
+      <w:r>
+        <w:t>escribieran su número elegido</w:t>
       </w:r>
       <w:r>
         <w:t xml:space="preserve"> y sus creencias</w:t>
       </w:r>
       <w:r>
-        <w:t xml:space="preserve"> en cada periodo. Los formatos incluían una clave de identificación única para cada participante, el número de periodo al que correspondía el formato, y espacio para que los participantes escribieran su número elegido y su estimación de los números elegidos de los otros </w:t>
+        <w:rPr>
+          <w:strike/>
+          <w:color w:val="FF0000"/>
+        </w:rPr>
+        <w:t xml:space="preserve"> en cada periodo</w:t>
+      </w:r>
+      <w:r>
+        <w:t xml:space="preserve">. Los formatos incluían una clave de identificación única para cada participante, el número de periodo </w:t>
+      </w:r>
+      <w:r>
+        <w:rPr>
+          <w:strike/>
+          <w:color w:val="FF0000"/>
+        </w:rPr>
+        <w:t>al que correspondía el formato</w:t>
+      </w:r>
+      <w:r>
+        <w:t xml:space="preserve"> y</w:t>
+      </w:r>
+      <w:r>
+        <w:rPr>
+          <w:color w:val="FF0000"/>
+        </w:rPr>
+        <w:t xml:space="preserve"> los</w:t>
+      </w:r>
+      <w:r>
+        <w:t xml:space="preserve"> espacio</w:t>
+      </w:r>
+      <w:r>
+        <w:rPr>
+          <w:color w:val="FF0000"/>
+        </w:rPr>
+        <w:t>s</w:t>
+      </w:r>
+      <w:r>
+        <w:t xml:space="preserve"> para que los participantes escribieran su número elegido y su estimación de los números </w:t>
+      </w:r>
+      <w:r>
+        <w:rPr>
+          <w:color w:val="FF0000"/>
+        </w:rPr>
+        <w:t xml:space="preserve">a </w:t>
+      </w:r>
+      <w:r>
+        <w:t>elegi</w:t>
+      </w:r>
+      <w:r>
+        <w:rPr>
+          <w:color w:val="FF0000"/>
+        </w:rPr>
+        <w:t>r por</w:t>
+      </w:r>
+      <w:r>
+        <w:t xml:space="preserve"> los otros </w:t>
       </w:r>
       <w:r>
         <w:t xml:space="preserve">dos </w:t>
       </w:r>
       <w:r>
-        <w:t>participantes. El formato se puede consultar en el apéndice.</w:t>
+        <w:t xml:space="preserve">participantes. </w:t>
+      </w:r>
+      <w:r>
+        <w:rPr>
+          <w:color w:val="FF0000"/>
+        </w:rPr>
+        <w:t>Un ejemplo de estos</w:t>
+      </w:r>
+      <w:r>
+        <w:t xml:space="preserve"> formato</w:t>
+      </w:r>
+      <w:r>
+        <w:rPr>
+          <w:color w:val="FF0000"/>
+        </w:rPr>
+        <w:t>s</w:t>
+      </w:r>
+      <w:r>
+        <w:t xml:space="preserve"> se puede consultar en el apéndice.</w:t>
+      </w:r>
+    </w:p>
+    <w:p>
+      <w:pPr>
+        <w:jc w:val="both"/>
+        <w:rPr>
+          <w:strike/>
+          <w:color w:val="FF0000"/>
+        </w:rPr>
+      </w:pPr>
+      <w:r>
+        <w:t>Los participantes</w:t>
+      </w:r>
+      <w:r>
+        <w:t xml:space="preserve"> A, B y C</w:t>
+      </w:r>
+      <w:r>
+        <w:t xml:space="preserve"> jugaron cuatro periodos de </w:t>
+      </w:r>
+      <w:r>
+        <w:rPr>
+          <w:i/>
+        </w:rPr>
+        <w:t>p</w:t>
+      </w:r>
+      <w:r>
+        <w:t>-</w:t>
+      </w:r>
+      <w:proofErr w:type="spellStart"/>
+      <w:r>
+        <w:t>beauty</w:t>
+      </w:r>
+      <w:proofErr w:type="spellEnd"/>
+      <w:r>
+        <w:t xml:space="preserve"> </w:t>
+      </w:r>
+      <w:proofErr w:type="spellStart"/>
+      <w:r>
+        <w:t>contest</w:t>
+      </w:r>
+      <w:proofErr w:type="spellEnd"/>
+      <w:r>
+        <w:rPr>
+          <w:color w:val="FF0000"/>
+        </w:rPr>
+        <w:t xml:space="preserve">, durante los cuales registraron tanto su propia elección como sus predicciones acerca de las elecciones de sus </w:t>
+      </w:r>
+      <w:r>
+        <w:rPr>
+          <w:color w:val="FF0000"/>
+        </w:rPr>
+        <w:lastRenderedPageBreak/>
+        <w:t>oponentes</w:t>
+      </w:r>
+      <w:r>
+        <w:t>.</w:t>
+      </w:r>
+      <w:r>
+        <w:rPr>
+          <w:strike/>
+          <w:color w:val="FF0000"/>
+        </w:rPr>
+        <w:t xml:space="preserve"> En cada periodo, además de escribir su número elegido, debían estimar el número de los otros jugadores</w:t>
+      </w:r>
+      <w:r>
+        <w:t xml:space="preserve">. </w:t>
+      </w:r>
+      <w:r>
+        <w:rPr>
+          <w:color w:val="FF0000"/>
+        </w:rPr>
+        <w:t>Al terminar cada periodo, l</w:t>
+      </w:r>
+      <w:r>
+        <w:t xml:space="preserve">uego </w:t>
+      </w:r>
+      <w:r>
+        <w:t>de que los participantes llenar</w:t>
+      </w:r>
+      <w:r>
+        <w:rPr>
+          <w:color w:val="FF0000"/>
+        </w:rPr>
+        <w:t>a</w:t>
+      </w:r>
+      <w:r>
+        <w:t xml:space="preserve">n sus formatos, </w:t>
+      </w:r>
+      <w:r>
+        <w:rPr>
+          <w:color w:val="FF0000"/>
+        </w:rPr>
+        <w:t xml:space="preserve">estos </w:t>
+      </w:r>
+      <w:r>
+        <w:t xml:space="preserve">se </w:t>
+      </w:r>
+      <w:r>
+        <w:rPr>
+          <w:strike/>
+          <w:color w:val="FF0000"/>
+        </w:rPr>
+        <w:t>pasó a</w:t>
+      </w:r>
+      <w:r>
+        <w:t xml:space="preserve"> recog</w:t>
+      </w:r>
+      <w:r>
+        <w:rPr>
+          <w:color w:val="FF0000"/>
+        </w:rPr>
+        <w:t>ían</w:t>
+      </w:r>
+      <w:r>
+        <w:t xml:space="preserve"> y se anot</w:t>
+      </w:r>
+      <w:r>
+        <w:rPr>
+          <w:color w:val="FF0000"/>
+        </w:rPr>
+        <w:t>aban</w:t>
+      </w:r>
+      <w:r>
+        <w:t xml:space="preserve"> en el pizarrón del aula </w:t>
+      </w:r>
+      <w:r>
+        <w:rPr>
+          <w:color w:val="FF0000"/>
+        </w:rPr>
+        <w:t xml:space="preserve">todos </w:t>
+      </w:r>
+      <w:r>
+        <w:t>los números elegidos</w:t>
+      </w:r>
+      <w:r>
+        <w:rPr>
+          <w:color w:val="FF0000"/>
+        </w:rPr>
+        <w:t>,</w:t>
+      </w:r>
+      <w:r>
+        <w:t xml:space="preserve"> sin indicar qué participante había elegido cada uno. </w:t>
+      </w:r>
+      <w:r>
+        <w:rPr>
+          <w:color w:val="FF0000"/>
+        </w:rPr>
+        <w:t>Inmediatamente y de manera explícita, s</w:t>
+      </w:r>
+      <w:r>
+        <w:t>e calcula</w:t>
+      </w:r>
+      <w:r>
+        <w:rPr>
+          <w:color w:val="FF0000"/>
+        </w:rPr>
+        <w:t>ban</w:t>
+      </w:r>
+      <w:r>
+        <w:t xml:space="preserve"> el</w:t>
+      </w:r>
+      <w:r>
+        <w:t xml:space="preserve"> </w:t>
+      </w:r>
+      <w:r>
+        <w:rPr>
+          <w:color w:val="FF0000"/>
+        </w:rPr>
+        <w:t>promedio de estos</w:t>
+      </w:r>
+      <w:r>
+        <w:t xml:space="preserve"> </w:t>
+      </w:r>
+      <w:r>
+        <w:rPr>
+          <w:color w:val="FF0000"/>
+        </w:rPr>
+        <w:t>número</w:t>
+      </w:r>
+      <w:r>
+        <w:rPr>
+          <w:color w:val="FF0000"/>
+        </w:rPr>
+        <w:t xml:space="preserve">s </w:t>
+      </w:r>
+      <w:r>
+        <w:t xml:space="preserve">y el número objetivo, y </w:t>
+      </w:r>
+      <w:r>
+        <w:rPr>
+          <w:strike/>
+          <w:color w:val="FF0000"/>
+        </w:rPr>
+        <w:t>ambos</w:t>
+      </w:r>
+      <w:r>
+        <w:t xml:space="preserve"> se </w:t>
+      </w:r>
+      <w:r>
+        <w:rPr>
+          <w:color w:val="FF0000"/>
+        </w:rPr>
+        <w:t>anota</w:t>
+      </w:r>
+      <w:r>
+        <w:rPr>
+          <w:color w:val="FF0000"/>
+        </w:rPr>
+        <w:t>ba</w:t>
+      </w:r>
+      <w:r>
+        <w:rPr>
+          <w:color w:val="FF0000"/>
+        </w:rPr>
+        <w:t>n</w:t>
+      </w:r>
+      <w:r>
+        <w:t xml:space="preserve"> en el pizarrón.</w:t>
+      </w:r>
+      <w:r>
+        <w:t xml:space="preserve"> </w:t>
+      </w:r>
+      <w:r>
+        <w:rPr>
+          <w:color w:val="FF0000"/>
+        </w:rPr>
+        <w:t>(Punto y seguido). Una vez hecho esto, s</w:t>
+      </w:r>
+      <w:r>
+        <w:t xml:space="preserve">e </w:t>
+      </w:r>
+      <w:r>
+        <w:rPr>
+          <w:color w:val="FF0000"/>
+        </w:rPr>
+        <w:t xml:space="preserve">anunciaba </w:t>
+      </w:r>
+      <w:r>
+        <w:t>qué jugador o jugadores habían elegido el número más cercano al número objetivo</w:t>
+      </w:r>
+      <w:r>
+        <w:t>, y se les a</w:t>
+      </w:r>
+      <w:r>
+        <w:rPr>
+          <w:color w:val="FF0000"/>
+        </w:rPr>
+        <w:t>notaba</w:t>
+      </w:r>
+      <w:r>
+        <w:t xml:space="preserve"> una ganancia de 6 puntos de juego</w:t>
+      </w:r>
+      <w:r>
+        <w:t xml:space="preserve"> </w:t>
+      </w:r>
+      <w:r>
+        <w:rPr>
+          <w:color w:val="FF0000"/>
+        </w:rPr>
+        <w:t>distribuidos</w:t>
+      </w:r>
+      <w:r>
+        <w:rPr>
+          <w:strike/>
+          <w:color w:val="FF0000"/>
+        </w:rPr>
+        <w:t xml:space="preserve"> divididos</w:t>
+      </w:r>
+      <w:r>
+        <w:t xml:space="preserve"> entre todos los ganadores. También se estableció </w:t>
+      </w:r>
+      <w:r>
+        <w:t xml:space="preserve">qué jugadores habían estimado </w:t>
+      </w:r>
+      <w:r>
+        <w:rPr>
+          <w:color w:val="FF0000"/>
+        </w:rPr>
+        <w:t xml:space="preserve">acertadamente </w:t>
+      </w:r>
+      <w:r>
+        <w:t>los números</w:t>
+      </w:r>
+      <w:r>
+        <w:rPr>
+          <w:color w:val="FF0000"/>
+        </w:rPr>
+        <w:t xml:space="preserve"> elegidos por</w:t>
+      </w:r>
+      <w:r>
+        <w:t xml:space="preserve"> </w:t>
+      </w:r>
+      <w:r>
+        <w:rPr>
+          <w:strike/>
+          <w:color w:val="FF0000"/>
+        </w:rPr>
+        <w:t>de</w:t>
+      </w:r>
+      <w:r>
+        <w:t xml:space="preserve"> los otros jugadores</w:t>
+      </w:r>
+      <w:r>
+        <w:t xml:space="preserve"> </w:t>
+      </w:r>
+      <w:r>
+        <w:rPr>
+          <w:color w:val="FF0000"/>
+        </w:rPr>
+        <w:t>con un margen de error de</w:t>
+      </w:r>
+      <w:r>
+        <w:t xml:space="preserve"> 5 números</w:t>
+      </w:r>
+      <w:r>
+        <w:t xml:space="preserve"> </w:t>
+      </w:r>
+      <w:r>
+        <w:rPr>
+          <w:color w:val="FF0000"/>
+        </w:rPr>
+        <w:t xml:space="preserve">de diferencia </w:t>
+      </w:r>
+      <w:r>
+        <w:rPr>
+          <w:strike/>
+          <w:color w:val="FF0000"/>
+        </w:rPr>
+        <w:t xml:space="preserve"> por arriba o por debajo de sus elecci</w:t>
+      </w:r>
+      <w:r>
+        <w:rPr>
+          <w:strike/>
+          <w:color w:val="FF0000"/>
+        </w:rPr>
+        <w:t>ones reales,</w:t>
+      </w:r>
+      <w:r>
+        <w:t xml:space="preserve"> y se les </w:t>
+      </w:r>
+      <w:r>
+        <w:rPr>
+          <w:strike/>
+          <w:color w:val="FF0000"/>
+        </w:rPr>
+        <w:t>asignó</w:t>
+      </w:r>
+      <w:r>
+        <w:t xml:space="preserve"> </w:t>
+      </w:r>
+      <w:r>
+        <w:rPr>
+          <w:color w:val="FF0000"/>
+        </w:rPr>
+        <w:t>anotó</w:t>
+      </w:r>
+      <w:r>
+        <w:t xml:space="preserve"> una ganancia de 1 punto por cada acierto.</w:t>
+      </w:r>
+      <w:r>
+        <w:t xml:space="preserve"> </w:t>
+      </w:r>
+      <w:r>
+        <w:rPr>
+          <w:color w:val="FF0000"/>
+        </w:rPr>
+        <w:t xml:space="preserve">Una vez realizado este proceso, se devolvía </w:t>
+      </w:r>
+      <w:r>
+        <w:rPr>
+          <w:strike/>
+          <w:color w:val="FF0000"/>
+        </w:rPr>
+        <w:t>Se le devolvió</w:t>
+      </w:r>
+      <w:r>
+        <w:t xml:space="preserve"> su formato de respuesta a cada candidato</w:t>
+      </w:r>
+      <w:r>
+        <w:rPr>
+          <w:color w:val="FF0000"/>
+        </w:rPr>
+        <w:t>, anotando e</w:t>
+      </w:r>
+      <w:r>
+        <w:t xml:space="preserve">n el reverso de los </w:t>
+      </w:r>
+      <w:r>
+        <w:rPr>
+          <w:color w:val="FF0000"/>
+        </w:rPr>
+        <w:t xml:space="preserve">mismos </w:t>
+      </w:r>
+      <w:r>
+        <w:rPr>
+          <w:strike/>
+          <w:color w:val="FF0000"/>
+        </w:rPr>
+        <w:t>formatos se incluyó</w:t>
+      </w:r>
+      <w:r>
+        <w:rPr>
+          <w:color w:val="FF0000"/>
+        </w:rPr>
+        <w:t xml:space="preserve"> </w:t>
+      </w:r>
+      <w:r>
+        <w:t xml:space="preserve">el total de puntos de juego </w:t>
+      </w:r>
+      <w:r>
+        <w:rPr>
+          <w:strike/>
+          <w:color w:val="FF0000"/>
+        </w:rPr>
+        <w:t>que</w:t>
+      </w:r>
+      <w:r>
+        <w:rPr>
+          <w:strike/>
+          <w:color w:val="FF0000"/>
+        </w:rPr>
+        <w:t xml:space="preserve"> habían</w:t>
+      </w:r>
+      <w:r>
+        <w:rPr>
+          <w:color w:val="FF0000"/>
+        </w:rPr>
+        <w:t xml:space="preserve"> </w:t>
+      </w:r>
+      <w:r>
+        <w:t>obtenido</w:t>
+      </w:r>
+      <w:r>
+        <w:rPr>
+          <w:color w:val="FF0000"/>
+        </w:rPr>
+        <w:t>s</w:t>
+      </w:r>
+      <w:r>
+        <w:t xml:space="preserve"> en ese periodo, </w:t>
+      </w:r>
+      <w:r>
+        <w:rPr>
+          <w:color w:val="FF0000"/>
+        </w:rPr>
+        <w:t>(</w:t>
+      </w:r>
+      <w:r>
+        <w:t>que podía oscilar entre 0 y 8</w:t>
+      </w:r>
+      <w:r>
+        <w:rPr>
+          <w:color w:val="FF0000"/>
+        </w:rPr>
+        <w:t>)</w:t>
+      </w:r>
+      <w:r>
+        <w:t>.</w:t>
+      </w:r>
+      <w:r>
+        <w:t xml:space="preserve"> </w:t>
+      </w:r>
+      <w:r>
+        <w:rPr>
+          <w:color w:val="FF0000"/>
+        </w:rPr>
+        <w:t xml:space="preserve">(Punto y seguido) </w:t>
+      </w:r>
+      <w:r>
+        <w:t>L</w:t>
+      </w:r>
+      <w:r>
+        <w:t>uego de</w:t>
+      </w:r>
+      <w:r>
+        <w:t xml:space="preserve"> que los participantes </w:t>
+      </w:r>
+      <w:r>
+        <w:rPr>
+          <w:color w:val="FF0000"/>
+        </w:rPr>
+        <w:t>conocier</w:t>
+      </w:r>
+      <w:r>
+        <w:rPr>
+          <w:color w:val="FF0000"/>
+        </w:rPr>
+        <w:t>a</w:t>
+      </w:r>
+      <w:r>
+        <w:rPr>
+          <w:color w:val="FF0000"/>
+        </w:rPr>
+        <w:t>n</w:t>
+      </w:r>
+      <w:r>
+        <w:rPr>
+          <w:color w:val="FF0000"/>
+        </w:rPr>
+        <w:t xml:space="preserve"> los</w:t>
+      </w:r>
+      <w:r>
+        <w:t xml:space="preserve"> puntos</w:t>
+      </w:r>
+      <w:r>
+        <w:t xml:space="preserve"> </w:t>
+      </w:r>
+      <w:r>
+        <w:rPr>
+          <w:color w:val="FF0000"/>
+        </w:rPr>
+        <w:t xml:space="preserve">que obtuvieron </w:t>
+      </w:r>
+      <w:r>
+        <w:t xml:space="preserve">en </w:t>
+      </w:r>
+      <w:r>
+        <w:rPr>
+          <w:color w:val="FF0000"/>
+        </w:rPr>
+        <w:t>cada</w:t>
+      </w:r>
+      <w:r>
+        <w:t xml:space="preserve"> periodo, se borra</w:t>
+      </w:r>
+      <w:r>
+        <w:rPr>
+          <w:color w:val="FF0000"/>
+        </w:rPr>
+        <w:t xml:space="preserve">ba el pizarrón y se daba paso al siguiente periodo. </w:t>
+      </w:r>
+      <w:r>
+        <w:rPr>
+          <w:strike/>
+          <w:color w:val="FF0000"/>
+        </w:rPr>
+        <w:t xml:space="preserve"> </w:t>
+      </w:r>
+      <w:proofErr w:type="gramStart"/>
+      <w:r>
+        <w:rPr>
+          <w:strike/>
+          <w:color w:val="FF0000"/>
+        </w:rPr>
+        <w:t>de</w:t>
+      </w:r>
+      <w:r>
+        <w:rPr>
+          <w:strike/>
+          <w:color w:val="FF0000"/>
+        </w:rPr>
+        <w:t>l</w:t>
+      </w:r>
+      <w:proofErr w:type="gramEnd"/>
+      <w:r>
+        <w:rPr>
+          <w:strike/>
+          <w:color w:val="FF0000"/>
+        </w:rPr>
+        <w:t xml:space="preserve"> pizarrón todos los números de ese</w:t>
+      </w:r>
+      <w:r>
+        <w:rPr>
+          <w:strike/>
+          <w:color w:val="FF0000"/>
+        </w:rPr>
+        <w:t xml:space="preserve"> periodo</w:t>
+      </w:r>
+      <w:r>
+        <w:rPr>
+          <w:strike/>
+          <w:color w:val="FF0000"/>
+        </w:rPr>
+        <w:t xml:space="preserve">. </w:t>
+      </w:r>
+      <w:r>
+        <w:rPr>
+          <w:strike/>
+          <w:color w:val="FF0000"/>
+        </w:rPr>
+        <w:t>El siguiente periodo comenzó a</w:t>
+      </w:r>
+      <w:r>
+        <w:rPr>
+          <w:strike/>
+          <w:color w:val="FF0000"/>
+        </w:rPr>
+        <w:t>l</w:t>
+      </w:r>
+      <w:r>
+        <w:rPr>
+          <w:strike/>
+          <w:color w:val="FF0000"/>
+        </w:rPr>
+        <w:t xml:space="preserve"> indicarles</w:t>
+      </w:r>
+      <w:r>
+        <w:rPr>
+          <w:strike/>
+          <w:color w:val="FF0000"/>
+        </w:rPr>
+        <w:t xml:space="preserve"> a los participantes</w:t>
+      </w:r>
+      <w:r>
+        <w:rPr>
+          <w:strike/>
+          <w:color w:val="FF0000"/>
+        </w:rPr>
+        <w:t xml:space="preserve"> que escribieran su número y su estimación de</w:t>
+      </w:r>
+      <w:r>
+        <w:rPr>
+          <w:strike/>
+          <w:color w:val="FF0000"/>
+        </w:rPr>
+        <w:t xml:space="preserve">l número de </w:t>
+      </w:r>
+      <w:r>
+        <w:rPr>
+          <w:strike/>
+          <w:color w:val="FF0000"/>
+        </w:rPr>
+        <w:t>los otros jugadores</w:t>
+      </w:r>
+      <w:r>
+        <w:rPr>
+          <w:strike/>
+          <w:color w:val="FF0000"/>
+        </w:rPr>
+        <w:t>,</w:t>
+      </w:r>
+      <w:r>
+        <w:rPr>
+          <w:strike/>
+          <w:color w:val="FF0000"/>
+        </w:rPr>
+        <w:t xml:space="preserve"> nuevamente.</w:t>
       </w:r>
     </w:p>
     <w:p>
@@ -7830,38 +9530,442 @@
         <w:jc w:val="both"/>
       </w:pPr>
       <w:r>
-        <w:t>Los participantes</w:t>
-      </w:r>
-      <w:r>
-        <w:t xml:space="preserve"> A, B y C</w:t>
-      </w:r>
-      <w:r>
-        <w:t xml:space="preserve"> jugaron cuatro periodos de </w:t>
-      </w:r>
-      <w:r>
-        <w:rPr>
-          <w:i/>
-        </w:rPr>
-        <w:t>p</w:t>
-      </w:r>
-      <w:r>
-        <w:t>-</w:t>
+        <w:rPr>
+          <w:color w:val="FF0000"/>
+        </w:rPr>
+        <w:t xml:space="preserve">Al terminar los </w:t>
+      </w:r>
+      <w:r>
+        <w:rPr>
+          <w:strike/>
+          <w:color w:val="FF0000"/>
+        </w:rPr>
+        <w:t>Terminados</w:t>
+      </w:r>
+      <w:r>
+        <w:t xml:space="preserve"> cuatro </w:t>
+      </w:r>
+      <w:r>
+        <w:rPr>
+          <w:color w:val="FF0000"/>
+        </w:rPr>
+        <w:t xml:space="preserve">primeros </w:t>
+      </w:r>
+      <w:r>
+        <w:t>periodos de juego</w:t>
+      </w:r>
+      <w:r>
+        <w:t xml:space="preserve"> </w:t>
+      </w:r>
+      <w:r>
+        <w:rPr>
+          <w:color w:val="FF0000"/>
+        </w:rPr>
+        <w:t xml:space="preserve">(El </w:t>
       </w:r>
       <w:proofErr w:type="spellStart"/>
       <w:r>
-        <w:t>beauty</w:t>
+        <w:rPr>
+          <w:color w:val="FF0000"/>
+        </w:rPr>
+        <w:t>subjuego</w:t>
       </w:r>
       <w:proofErr w:type="spellEnd"/>
       <w:r>
+        <w:rPr>
+          <w:color w:val="FF0000"/>
+        </w:rPr>
+        <w:t xml:space="preserve"> 1)</w:t>
+      </w:r>
+      <w:r>
+        <w:t xml:space="preserve">, se contabilizaron los puntos obtenidos por cada participante </w:t>
+      </w:r>
+      <w:r>
+        <w:rPr>
+          <w:strike/>
+          <w:color w:val="FF0000"/>
+        </w:rPr>
+        <w:t xml:space="preserve">a lo largo del </w:t>
+      </w:r>
+      <w:proofErr w:type="spellStart"/>
+      <w:r>
+        <w:rPr>
+          <w:strike/>
+          <w:color w:val="FF0000"/>
+        </w:rPr>
+        <w:t>subjuego</w:t>
+      </w:r>
+      <w:proofErr w:type="spellEnd"/>
+      <w:r>
+        <w:rPr>
+          <w:strike/>
+          <w:color w:val="FF0000"/>
+        </w:rPr>
+        <w:t>,</w:t>
+      </w:r>
+      <w:r>
+        <w:t xml:space="preserve"> y se </w:t>
+      </w:r>
+      <w:r>
+        <w:rPr>
+          <w:color w:val="FF0000"/>
+        </w:rPr>
+        <w:t>anunci</w:t>
+      </w:r>
+      <w:r>
+        <w:rPr>
+          <w:color w:val="FF0000"/>
+        </w:rPr>
+        <w:t>aba</w:t>
+      </w:r>
+      <w:r>
+        <w:t xml:space="preserve"> al </w:t>
+      </w:r>
+      <w:r>
+        <w:t>participante</w:t>
+      </w:r>
+      <w:r>
         <w:t xml:space="preserve"> </w:t>
       </w:r>
+      <w:r>
+        <w:rPr>
+          <w:color w:val="FF0000"/>
+        </w:rPr>
+        <w:t xml:space="preserve">ganador de </w:t>
+      </w:r>
+      <w:r>
+        <w:t>la mayor cantidad de puntos</w:t>
+      </w:r>
+      <w:r>
+        <w:t xml:space="preserve">. Si el </w:t>
+      </w:r>
+      <w:r>
+        <w:t>jugador</w:t>
+      </w:r>
+      <w:r>
+        <w:t xml:space="preserve"> con más puntos </w:t>
+      </w:r>
+      <w:r>
+        <w:rPr>
+          <w:color w:val="FF0000"/>
+        </w:rPr>
+        <w:t>era el</w:t>
+      </w:r>
+      <w:r>
+        <w:t xml:space="preserve"> </w:t>
+      </w:r>
+      <w:r>
+        <w:t>participante</w:t>
+      </w:r>
+      <w:r>
+        <w:t xml:space="preserve"> B o C</w:t>
+      </w:r>
+      <w:r>
+        <w:t xml:space="preserve">, </w:t>
+      </w:r>
+      <w:r>
+        <w:t xml:space="preserve">se le anunciaba </w:t>
+      </w:r>
+      <w:r>
+        <w:t xml:space="preserve">que </w:t>
+      </w:r>
+      <w:r>
+        <w:t>obtenía</w:t>
+      </w:r>
+      <w:r>
+        <w:t xml:space="preserve"> </w:t>
+      </w:r>
+      <w:r>
+        <w:rPr>
+          <w:color w:val="FF0000"/>
+        </w:rPr>
+        <w:t>otro</w:t>
+      </w:r>
+      <w:r>
+        <w:t xml:space="preserve"> m</w:t>
+      </w:r>
+      <w:r>
+        <w:t xml:space="preserve">edio punto extra adicional en </w:t>
+      </w:r>
+      <w:r>
+        <w:rPr>
+          <w:color w:val="FF0000"/>
+        </w:rPr>
+        <w:t>su</w:t>
+      </w:r>
+      <w:r>
+        <w:t xml:space="preserve"> examen, además del medio punto </w:t>
+      </w:r>
+      <w:r>
+        <w:rPr>
+          <w:strike/>
+          <w:color w:val="FF0000"/>
+        </w:rPr>
+        <w:t>extra</w:t>
+      </w:r>
+      <w:r>
+        <w:t xml:space="preserve"> </w:t>
+      </w:r>
+      <w:r>
+        <w:t xml:space="preserve">que ya había obtenido </w:t>
+      </w:r>
+      <w:r>
+        <w:t xml:space="preserve">por </w:t>
+      </w:r>
+      <w:r>
+        <w:rPr>
+          <w:strike/>
+          <w:color w:val="FF0000"/>
+        </w:rPr>
+        <w:t>haber</w:t>
+      </w:r>
+      <w:r>
+        <w:t xml:space="preserve"> participa</w:t>
+      </w:r>
+      <w:r>
+        <w:rPr>
+          <w:color w:val="FF0000"/>
+        </w:rPr>
+        <w:t>r</w:t>
+      </w:r>
+      <w:r>
+        <w:t xml:space="preserve"> en el experimento</w:t>
+      </w:r>
+      <w:r>
+        <w:t>.</w:t>
+      </w:r>
+      <w:r>
+        <w:t xml:space="preserve"> </w:t>
+      </w:r>
+      <w:r>
+        <w:rPr>
+          <w:color w:val="FF0000"/>
+        </w:rPr>
+        <w:t xml:space="preserve">(Punto y seguido) </w:t>
+      </w:r>
+      <w:r>
+        <w:t xml:space="preserve">Si la persona con más puntos era el </w:t>
+      </w:r>
+      <w:r>
+        <w:rPr>
+          <w:strike/>
+          <w:color w:val="FF0000"/>
+        </w:rPr>
+        <w:t>jugador con el rol de</w:t>
+      </w:r>
+      <w:r>
+        <w:t xml:space="preserve"> participante A, se le decía </w:t>
+      </w:r>
+      <w:r>
+        <w:t>que</w:t>
+      </w:r>
+      <w:r>
+        <w:t xml:space="preserve"> para obtener</w:t>
+      </w:r>
+      <w:r>
+        <w:t xml:space="preserve"> el medio punto extra adicional</w:t>
+      </w:r>
+      <w:r>
+        <w:t xml:space="preserve"> debía ganar también en el siguiente </w:t>
+      </w:r>
       <w:proofErr w:type="spellStart"/>
       <w:r>
-        <w:t>contest</w:t>
+        <w:t>subjuego</w:t>
       </w:r>
       <w:proofErr w:type="spellEnd"/>
       <w:r>
-        <w:t>. En cada periodo, además de escribir su número elegido, debían estimar el número de los otros jugadores. Luego de que los participantes llenaron sus formatos, se pasó a recogerlos y se anotaron en el pizarrón del aula los números elegidos sin indicar qué participante había elegido cada uno. Se calcularon el número promedio y el número objetivo, y ambos se anotaron en el pizarrón.</w:t>
+        <w:t>.</w:t>
+      </w:r>
+    </w:p>
+    <w:p>
+      <w:pPr>
+        <w:jc w:val="both"/>
+        <w:rPr>
+          <w:strike/>
+          <w:color w:val="FF0000"/>
+        </w:rPr>
+      </w:pPr>
+      <w:r>
+        <w:rPr>
+          <w:color w:val="FF0000"/>
+        </w:rPr>
+        <w:t xml:space="preserve">Tras anunciar el ganador del </w:t>
+      </w:r>
+      <w:proofErr w:type="spellStart"/>
+      <w:r>
+        <w:rPr>
+          <w:color w:val="FF0000"/>
+        </w:rPr>
+        <w:t>Subjuego</w:t>
+      </w:r>
+      <w:proofErr w:type="spellEnd"/>
+      <w:r>
+        <w:rPr>
+          <w:color w:val="FF0000"/>
+        </w:rPr>
+        <w:t xml:space="preserve"> 1, </w:t>
+      </w:r>
+      <w:r>
+        <w:rPr>
+          <w:strike/>
+          <w:color w:val="FF0000"/>
+        </w:rPr>
+        <w:t xml:space="preserve"> </w:t>
+      </w:r>
+      <w:r>
+        <w:rPr>
+          <w:strike/>
+          <w:color w:val="FF0000"/>
+        </w:rPr>
+        <w:t>Luego de realizar estos anuncios,</w:t>
+      </w:r>
+      <w:r>
+        <w:t xml:space="preserve"> se desp</w:t>
+      </w:r>
+      <w:r>
+        <w:rPr>
+          <w:color w:val="FF0000"/>
+        </w:rPr>
+        <w:t>edía</w:t>
+      </w:r>
+      <w:r>
+        <w:t xml:space="preserve"> a los participantes B y C, y los participantes D y E </w:t>
+      </w:r>
+      <w:r>
+        <w:rPr>
+          <w:color w:val="FF0000"/>
+        </w:rPr>
+        <w:t xml:space="preserve">ingresaban </w:t>
+      </w:r>
+      <w:r>
+        <w:rPr>
+          <w:strike/>
+          <w:color w:val="FF0000"/>
+        </w:rPr>
+        <w:t>regresar</w:t>
+      </w:r>
+      <w:r>
+        <w:t xml:space="preserve"> al aula</w:t>
+      </w:r>
+      <w:r>
+        <w:t xml:space="preserve"> </w:t>
+      </w:r>
+      <w:r>
+        <w:rPr>
+          <w:strike/>
+          <w:color w:val="FF0000"/>
+        </w:rPr>
+        <w:t>donde se realiza el juego</w:t>
+      </w:r>
+      <w:r>
+        <w:t>.</w:t>
+      </w:r>
+      <w:r>
+        <w:t xml:space="preserve"> </w:t>
+      </w:r>
+      <w:r>
+        <w:rPr>
+          <w:color w:val="FF0000"/>
+        </w:rPr>
+        <w:t xml:space="preserve">Antes de comenzar con el </w:t>
+      </w:r>
+      <w:proofErr w:type="spellStart"/>
+      <w:r>
+        <w:rPr>
+          <w:color w:val="FF0000"/>
+        </w:rPr>
+        <w:t>Subjeugo</w:t>
+      </w:r>
+      <w:proofErr w:type="spellEnd"/>
+      <w:r>
+        <w:rPr>
+          <w:color w:val="FF0000"/>
+        </w:rPr>
+        <w:t xml:space="preserve"> 2, s</w:t>
+      </w:r>
+      <w:r>
+        <w:t xml:space="preserve">e </w:t>
+      </w:r>
+      <w:r>
+        <w:rPr>
+          <w:color w:val="FF0000"/>
+        </w:rPr>
+        <w:t>dio</w:t>
+      </w:r>
+      <w:r>
+        <w:t xml:space="preserve"> un breve recordatorio de las reglas del juego,</w:t>
+      </w:r>
+      <w:r>
+        <w:t xml:space="preserve"> </w:t>
+      </w:r>
+      <w:r>
+        <w:rPr>
+          <w:color w:val="FF0000"/>
+        </w:rPr>
+        <w:t>haciendo</w:t>
+      </w:r>
+      <w:r>
+        <w:t xml:space="preserve"> </w:t>
+      </w:r>
+      <w:r>
+        <w:rPr>
+          <w:strike/>
+          <w:color w:val="FF0000"/>
+        </w:rPr>
+        <w:t xml:space="preserve">y se hizo </w:t>
+      </w:r>
+      <w:r>
+        <w:t xml:space="preserve">hincapié en que el participante A contaba con </w:t>
+      </w:r>
+      <w:r>
+        <w:rPr>
+          <w:color w:val="FF0000"/>
+        </w:rPr>
+        <w:t>más</w:t>
+      </w:r>
+      <w:r>
+        <w:t xml:space="preserve"> experiencia</w:t>
+      </w:r>
+      <w:r>
+        <w:t xml:space="preserve"> </w:t>
+      </w:r>
+      <w:r>
+        <w:rPr>
+          <w:color w:val="FF0000"/>
+        </w:rPr>
+        <w:t>que sus oponentes tras</w:t>
+      </w:r>
+      <w:r>
+        <w:t xml:space="preserve"> </w:t>
+      </w:r>
+      <w:r>
+        <w:rPr>
+          <w:strike/>
+          <w:color w:val="FF0000"/>
+        </w:rPr>
+        <w:t>de</w:t>
+      </w:r>
+      <w:r>
+        <w:t xml:space="preserve"> haber jugado cuatro periodos.</w:t>
+      </w:r>
+      <w:r>
+        <w:t xml:space="preserve"> </w:t>
+      </w:r>
+      <w:proofErr w:type="gramStart"/>
+      <w:r>
+        <w:rPr>
+          <w:strike/>
+          <w:color w:val="FF0000"/>
+        </w:rPr>
+        <w:t>mientras</w:t>
+      </w:r>
+      <w:proofErr w:type="gramEnd"/>
+      <w:r>
+        <w:rPr>
+          <w:strike/>
+          <w:color w:val="FF0000"/>
+        </w:rPr>
+        <w:t xml:space="preserve"> que los participantes D y E no contaban con ninguna experiencia en el juego.</w:t>
       </w:r>
     </w:p>
     <w:p>
@@ -7869,22 +9973,68 @@
         <w:jc w:val="both"/>
       </w:pPr>
       <w:r>
-        <w:t>Se determinó qué jugador o jugadores habían elegido el número más cercano al número objetivo</w:t>
-      </w:r>
-      <w:r>
-        <w:t>, y se les asignó una ganancia de 6 puntos de juego</w:t>
-      </w:r>
-      <w:r>
-        <w:t>,</w:t>
-      </w:r>
-      <w:r>
-        <w:t xml:space="preserve"> divididos entre todos los ganadores. También se estableció </w:t>
-      </w:r>
-      <w:r>
-        <w:t>qué jugadores habían estimado los números de los otros jugadores 5 números por arriba o por debajo de sus elecci</w:t>
-      </w:r>
-      <w:r>
-        <w:t>ones reales, y se les asignó una ganancia de 1 punto por cada acierto.</w:t>
+        <w:t xml:space="preserve">El </w:t>
+      </w:r>
+      <w:proofErr w:type="spellStart"/>
+      <w:r>
+        <w:t>subjuego</w:t>
+      </w:r>
+      <w:proofErr w:type="spellEnd"/>
+      <w:r>
+        <w:t xml:space="preserve"> 2 se llevó a cabo de la misma forma que el </w:t>
+      </w:r>
+      <w:proofErr w:type="spellStart"/>
+      <w:r>
+        <w:t>subjuego</w:t>
+      </w:r>
+      <w:proofErr w:type="spellEnd"/>
+      <w:r>
+        <w:t xml:space="preserve"> 1. Al final de cuatro periodos se contabilizaron los puntos de juego adquiridos por cada participante, y el que obtuvo</w:t>
+      </w:r>
+      <w:r>
+        <w:t xml:space="preserve"> la</w:t>
+      </w:r>
+      <w:r>
+        <w:t xml:space="preserve"> mayor cantidad recib</w:t>
+      </w:r>
+      <w:r>
+        <w:t xml:space="preserve">ió el medio punto extra sobre </w:t>
+      </w:r>
+      <w:r>
+        <w:rPr>
+          <w:color w:val="FF0000"/>
+        </w:rPr>
+        <w:t>su</w:t>
+      </w:r>
+      <w:r>
+        <w:t xml:space="preserve"> examen, </w:t>
+      </w:r>
+      <w:r>
+        <w:rPr>
+          <w:color w:val="FF0000"/>
+        </w:rPr>
+        <w:t>ad</w:t>
+      </w:r>
+      <w:r>
+        <w:rPr>
+          <w:color w:val="FF0000"/>
+        </w:rPr>
+        <w:t>emás de</w:t>
+      </w:r>
+      <w:r>
+        <w:t>l medio punto extra</w:t>
+      </w:r>
+      <w:r>
+        <w:t xml:space="preserve"> </w:t>
+      </w:r>
+      <w:r>
+        <w:rPr>
+          <w:color w:val="FF0000"/>
+        </w:rPr>
+        <w:t>otorgado</w:t>
+      </w:r>
+      <w:r>
+        <w:t xml:space="preserve"> por haber participado en el experimento.</w:t>
       </w:r>
     </w:p>
     <w:p>
@@ -7892,66 +10042,7 @@
         <w:jc w:val="both"/>
       </w:pPr>
       <w:r>
-        <w:t>Se le devolvió su formato de respuesta a cada candidato. En el reverso de los formatos se incluyó el total de puntos de juego que</w:t>
-      </w:r>
-      <w:r>
-        <w:t xml:space="preserve"> habían obtenido en ese periodo, que podía oscilar entre 0 y 8.</w:t>
-      </w:r>
-    </w:p>
-    <w:p>
-      <w:pPr>
-        <w:jc w:val="both"/>
-      </w:pPr>
-      <w:r>
-        <w:t>Luego de que los participantes conocieron sus puntos obtenidos en ese periodo, se borraron de</w:t>
-      </w:r>
-      <w:r>
-        <w:t>l pizarrón todos los números de ese</w:t>
-      </w:r>
-      <w:r>
-        <w:t xml:space="preserve"> periodo</w:t>
-      </w:r>
-      <w:r>
-        <w:t xml:space="preserve">. </w:t>
-      </w:r>
-      <w:r>
-        <w:t>El siguiente periodo comenzó a</w:t>
-      </w:r>
-      <w:r>
-        <w:t>l</w:t>
-      </w:r>
-      <w:r>
-        <w:t xml:space="preserve"> indicarles</w:t>
-      </w:r>
-      <w:r>
-        <w:t xml:space="preserve"> a los </w:t>
-      </w:r>
-      <w:r>
-        <w:lastRenderedPageBreak/>
-        <w:t>participantes</w:t>
-      </w:r>
-      <w:r>
-        <w:t xml:space="preserve"> que escribieran su número y su estimación de</w:t>
-      </w:r>
-      <w:r>
-        <w:t xml:space="preserve">l número de </w:t>
-      </w:r>
-      <w:r>
-        <w:t>los otros jugadores</w:t>
-      </w:r>
-      <w:r>
-        <w:t>,</w:t>
-      </w:r>
-      <w:r>
-        <w:t xml:space="preserve"> nuevamente.</w:t>
-      </w:r>
-    </w:p>
-    <w:p>
-      <w:pPr>
-        <w:jc w:val="both"/>
-      </w:pPr>
-      <w:r>
-        <w:t xml:space="preserve">Terminados cuatro periodos de juego, se contabilizaron los puntos obtenidos por cada participante a lo largo del </w:t>
+        <w:t xml:space="preserve">Con el término del </w:t>
       </w:r>
       <w:proofErr w:type="spellStart"/>
       <w:r>
@@ -7959,152 +10050,28 @@
       </w:r>
       <w:proofErr w:type="spellEnd"/>
       <w:r>
-        <w:t xml:space="preserve">, y se anunció al </w:t>
-      </w:r>
-      <w:r>
-        <w:t>participante</w:t>
-      </w:r>
-      <w:r>
-        <w:t xml:space="preserve"> con la mayor cantidad de puntos</w:t>
-      </w:r>
-      <w:r>
-        <w:t xml:space="preserve">. Si el </w:t>
-      </w:r>
-      <w:r>
-        <w:t>jugador</w:t>
-      </w:r>
-      <w:r>
-        <w:t xml:space="preserve"> con más puntos tenía el rol de </w:t>
-      </w:r>
-      <w:r>
-        <w:t>participante</w:t>
-      </w:r>
-      <w:r>
-        <w:t xml:space="preserve"> B o C</w:t>
-      </w:r>
-      <w:r>
-        <w:t xml:space="preserve">, </w:t>
-      </w:r>
-      <w:r>
-        <w:t xml:space="preserve">se le anunciaba </w:t>
-      </w:r>
-      <w:r>
-        <w:t xml:space="preserve">que </w:t>
-      </w:r>
-      <w:r>
-        <w:t>obtenía</w:t>
-      </w:r>
-      <w:r>
-        <w:t xml:space="preserve"> m</w:t>
-      </w:r>
-      <w:r>
-        <w:t>edio punto extra adicional en un</w:t>
-      </w:r>
-      <w:r>
-        <w:t xml:space="preserve"> examen, además del medio punto extra </w:t>
-      </w:r>
-      <w:r>
-        <w:t xml:space="preserve">que ya había obtenido </w:t>
-      </w:r>
-      <w:r>
-        <w:t>por haber participado</w:t>
-      </w:r>
-      <w:r>
-        <w:t xml:space="preserve"> en el experimento</w:t>
-      </w:r>
-      <w:r>
-        <w:t>.</w:t>
-      </w:r>
-    </w:p>
-    <w:p>
-      <w:pPr>
-        <w:jc w:val="both"/>
-      </w:pPr>
-      <w:r>
-        <w:t xml:space="preserve">Si la persona con más puntos era el jugador con el rol de participante A, se le decía </w:t>
-      </w:r>
-      <w:r>
-        <w:t>que,</w:t>
-      </w:r>
-      <w:r>
-        <w:t xml:space="preserve"> para obtener el medio punto extra adicional, debía ganar también en el siguiente </w:t>
-      </w:r>
-      <w:proofErr w:type="spellStart"/>
-      <w:r>
-        <w:t>subjuego</w:t>
-      </w:r>
-      <w:proofErr w:type="spellEnd"/>
-      <w:r>
-        <w:t>.</w:t>
-      </w:r>
-    </w:p>
-    <w:p>
-      <w:pPr>
-        <w:jc w:val="both"/>
-      </w:pPr>
-      <w:r>
-        <w:t xml:space="preserve"> </w:t>
-      </w:r>
-      <w:r>
-        <w:t>Luego de realizar estos anuncios, se despidió a los participantes B y C, y los participantes D y E regresaron al aula</w:t>
-      </w:r>
-      <w:r>
-        <w:t xml:space="preserve"> donde se realiza el juego</w:t>
-      </w:r>
-      <w:r>
-        <w:t>.</w:t>
-      </w:r>
-      <w:r>
-        <w:t xml:space="preserve"> Se hizo un breve recordatorio de las reglas del juego, y se hizo hincapié en que el participante A contaba con la experiencia de haber jugado cuatro periodos,</w:t>
-      </w:r>
-      <w:r>
-        <w:t xml:space="preserve"> mientras que los participantes D y E no contaban con ninguna experiencia en el juego.</w:t>
-      </w:r>
-    </w:p>
-    <w:p>
-      <w:pPr>
-        <w:jc w:val="both"/>
-      </w:pPr>
-      <w:r>
-        <w:t xml:space="preserve">El </w:t>
-      </w:r>
-      <w:proofErr w:type="spellStart"/>
-      <w:r>
-        <w:t>subjuego</w:t>
-      </w:r>
-      <w:proofErr w:type="spellEnd"/>
-      <w:r>
-        <w:t xml:space="preserve"> 2 se llevó a cabo de la misma forma que el </w:t>
-      </w:r>
-      <w:proofErr w:type="spellStart"/>
-      <w:r>
-        <w:t>subjuego</w:t>
-      </w:r>
-      <w:proofErr w:type="spellEnd"/>
-      <w:r>
-        <w:t xml:space="preserve"> 1. Al final de cuatro periodos se contabilizaron los puntos de juego adquiridos por cada participante, y el que obtuvo</w:t>
-      </w:r>
-      <w:r>
-        <w:t xml:space="preserve"> la</w:t>
-      </w:r>
-      <w:r>
-        <w:t xml:space="preserve"> mayor cantidad recibió el medio punto extra sobre un examen, adicional al medio punto extra por haber participado en el experimento.</w:t>
-      </w:r>
-    </w:p>
-    <w:p>
-      <w:pPr>
-        <w:jc w:val="both"/>
-      </w:pPr>
-      <w:r>
-        <w:t xml:space="preserve">Con el término del </w:t>
-      </w:r>
-      <w:proofErr w:type="spellStart"/>
-      <w:r>
-        <w:t>subjuego</w:t>
-      </w:r>
-      <w:proofErr w:type="spellEnd"/>
-      <w:r>
-        <w:t xml:space="preserve"> 2 y el anuncio del participante ganador, se despidió a los participantes y se dio por terminada la sesión.</w:t>
+        <w:t xml:space="preserve"> 2 y el anuncio del participante ganador,</w:t>
+      </w:r>
+      <w:r>
+        <w:t xml:space="preserve"> se desp</w:t>
+      </w:r>
+      <w:r>
+        <w:rPr>
+          <w:color w:val="FF0000"/>
+        </w:rPr>
+        <w:t>edía</w:t>
+      </w:r>
+      <w:r>
+        <w:t xml:space="preserve"> a los participantes y se d</w:t>
+      </w:r>
+      <w:r>
+        <w:rPr>
+          <w:color w:val="FF0000"/>
+        </w:rPr>
+        <w:t>aba</w:t>
+      </w:r>
+      <w:r>
+        <w:t xml:space="preserve"> por terminada la sesión.</w:t>
       </w:r>
     </w:p>
     <w:p>
@@ -8157,7 +10124,12 @@
       </w:r>
       <w:proofErr w:type="spellEnd"/>
       <w:r>
-        <w:t xml:space="preserve"> del presente experimento es una replicación parcial del experimento de </w:t>
+        <w:t xml:space="preserve"> del presente experim</w:t>
+      </w:r>
+      <w:bookmarkStart w:id="0" w:name="_GoBack"/>
+      <w:bookmarkEnd w:id="0"/>
+      <w:r>
+        <w:t xml:space="preserve">ento es una replicación parcial del experimento de </w:t>
       </w:r>
       <w:proofErr w:type="spellStart"/>
       <w:r>
@@ -8202,7 +10174,11 @@
         <w:t xml:space="preserve"> </w:t>
       </w:r>
       <w:r>
-        <w:t>y se utiliza un método de creencias provocadas. Las diferencias radican en el número de jugadores en cada juego (3 en el presente experimento</w:t>
+        <w:t xml:space="preserve">y se utiliza un método de creencias provocadas. Las diferencias radican en el número de jugadores en cada juego (3 en el </w:t>
+      </w:r>
+      <w:r>
+        <w:lastRenderedPageBreak/>
+        <w:t>presente experimento</w:t>
       </w:r>
       <w:r>
         <w:t>,</w:t>
@@ -8489,7 +10465,6 @@
         <w:jc w:val="both"/>
       </w:pPr>
       <w:r>
-        <w:lastRenderedPageBreak/>
         <w:t>A partir de una prueba-t de una sola muestra, s</w:t>
       </w:r>
       <w:r>
@@ -11424,7 +13399,6 @@
           <w:szCs w:val="24"/>
           <w:lang w:val="es-MX" w:eastAsia="es-MX"/>
         </w:rPr>
-        <w:lastRenderedPageBreak/>
         <w:drawing>
           <wp:inline distT="0" distB="0" distL="0" distR="0">
             <wp:extent cx="2423161" cy="1828800"/>
@@ -11951,6 +13925,7 @@
         <w:jc w:val="both"/>
       </w:pPr>
       <w:r>
+        <w:lastRenderedPageBreak/>
         <w:t>Se realizó una prueba-t de una sola muestra con las diferencias promedio de cada periodo de juego</w:t>
       </w:r>
       <w:r>
@@ -12691,7 +14666,6 @@
                 <w:szCs w:val="24"/>
                 <w:lang w:val="es-ES" w:eastAsia="es-ES"/>
               </w:rPr>
-              <w:lastRenderedPageBreak/>
               <w:t>Periodo 2</w:t>
             </w:r>
             <w:r>
@@ -14848,6 +16822,7 @@
           <w:szCs w:val="24"/>
           <w:lang w:val="es-MX" w:eastAsia="es-MX"/>
         </w:rPr>
+        <w:lastRenderedPageBreak/>
         <w:drawing>
           <wp:inline distT="0" distB="0" distL="0" distR="0">
             <wp:extent cx="2713435" cy="2047875"/>
@@ -14960,7 +16935,6 @@
         <w:jc w:val="both"/>
       </w:pPr>
       <w:r>
-        <w:lastRenderedPageBreak/>
         <w:t>Periodo 1</w:t>
       </w:r>
       <w:r>
@@ -15263,6 +17237,7 @@
         <w:jc w:val="both"/>
       </w:pPr>
       <w:r>
+        <w:lastRenderedPageBreak/>
         <w:t xml:space="preserve">La elección real de los participantes se encuentra entre su percepción de cuál será el número promedio y </w:t>
       </w:r>
       <w:r>
@@ -15383,7 +17358,6 @@
       </w:pPr>
       <w:proofErr w:type="spellStart"/>
       <w:r>
-        <w:lastRenderedPageBreak/>
         <w:t>DR</w:t>
       </w:r>
       <w:r>
@@ -18220,6 +20194,7 @@
           <w:szCs w:val="24"/>
           <w:lang w:val="es-MX" w:eastAsia="es-MX"/>
         </w:rPr>
+        <w:lastRenderedPageBreak/>
         <w:drawing>
           <wp:inline distT="0" distB="0" distL="0" distR="0">
             <wp:extent cx="2714625" cy="2048773"/>
@@ -18332,7 +20307,6 @@
         <w:jc w:val="both"/>
       </w:pPr>
       <w:r>
-        <w:lastRenderedPageBreak/>
         <w:t>Periodo 1</w:t>
       </w:r>
       <w:r>
@@ -18830,6 +20804,7 @@
                 <w:szCs w:val="24"/>
                 <w:lang w:val="es-ES" w:eastAsia="es-ES"/>
               </w:rPr>
+              <w:lastRenderedPageBreak/>
               <w:t>One</w:t>
             </w:r>
             <w:proofErr w:type="spellEnd"/>
@@ -20470,7 +22445,6 @@
                 <w:szCs w:val="24"/>
                 <w:lang w:val="es-ES" w:eastAsia="es-ES"/>
               </w:rPr>
-              <w:lastRenderedPageBreak/>
               <w:t>Bayesian</w:t>
             </w:r>
             <w:proofErr w:type="spellEnd"/>
@@ -21750,6 +23724,7 @@
         <w:jc w:val="both"/>
       </w:pPr>
       <w:r>
+        <w:lastRenderedPageBreak/>
         <w:t>Periodo 3</w:t>
       </w:r>
       <w:r>
@@ -21835,11 +23810,7 @@
         <w:jc w:val="both"/>
       </w:pPr>
       <w:r>
-        <w:t xml:space="preserve">Aunque cada uno compensa la tendencia hacia el equilibrio de forma diferente, los dos métodos que se utilizaron para evaluar el nivel de consistencia entre creencias y elecciones mostraron resultados muy similares; en los primeros periodos las diferencias entre creencias y elecciones son </w:t>
-      </w:r>
-      <w:r>
-        <w:lastRenderedPageBreak/>
-        <w:t xml:space="preserve">grandes, pero se reducen en los periodos posteriores, donde también los jugadores se dan cuenta de que para acercarse al número objetivo necesitan elegir números por debajo del número promedio. </w:t>
+        <w:t xml:space="preserve">Aunque cada uno compensa la tendencia hacia el equilibrio de forma diferente, los dos métodos que se utilizaron para evaluar el nivel de consistencia entre creencias y elecciones mostraron resultados muy similares; en los primeros periodos las diferencias entre creencias y elecciones son grandes, pero se reducen en los periodos posteriores, donde también los jugadores se dan cuenta de que para acercarse al número objetivo necesitan elegir números por debajo del número promedio. </w:t>
       </w:r>
     </w:p>
     <w:p>
@@ -22039,6 +24010,7 @@
           <w:noProof/>
           <w:lang w:eastAsia="es-MX"/>
         </w:rPr>
+        <w:lastRenderedPageBreak/>
         <w:drawing>
           <wp:inline distT="0" distB="0" distL="0" distR="0" wp14:anchorId="4F9EBA44" wp14:editId="211036B2">
             <wp:extent cx="2600325" cy="2495030"/>
@@ -22148,7 +24120,6 @@
           <w:noProof/>
           <w:lang w:eastAsia="es-MX"/>
         </w:rPr>
-        <w:lastRenderedPageBreak/>
         <w:drawing>
           <wp:inline distT="0" distB="0" distL="0" distR="0" wp14:anchorId="63723248" wp14:editId="4B41C606">
             <wp:extent cx="2590800" cy="2485891"/>
@@ -25782,7 +27753,6 @@
         <w:jc w:val="both"/>
       </w:pPr>
       <w:r>
-        <w:lastRenderedPageBreak/>
         <w:t>Figura 6</w:t>
       </w:r>
       <w:r>
@@ -25900,6 +27870,7 @@
           <w:noProof/>
           <w:lang w:eastAsia="es-MX"/>
         </w:rPr>
+        <w:lastRenderedPageBreak/>
         <w:drawing>
           <wp:inline distT="0" distB="0" distL="0" distR="0" wp14:anchorId="5B5B40F1" wp14:editId="732A347C">
             <wp:extent cx="2674326" cy="2566035"/>
@@ -25998,7 +27969,6 @@
           <w:noProof/>
           <w:lang w:eastAsia="es-MX"/>
         </w:rPr>
-        <w:lastRenderedPageBreak/>
         <w:drawing>
           <wp:inline distT="0" distB="0" distL="0" distR="0" wp14:anchorId="21C0498A" wp14:editId="3BC43C82">
             <wp:extent cx="2675649" cy="2567305"/>
@@ -26195,6 +28165,7 @@
           <w:noProof/>
           <w:lang w:eastAsia="es-MX"/>
         </w:rPr>
+        <w:lastRenderedPageBreak/>
         <w:drawing>
           <wp:inline distT="0" distB="0" distL="0" distR="0" wp14:anchorId="3FE12221" wp14:editId="0034BB13">
             <wp:extent cx="2648183" cy="2540951"/>
@@ -26285,7 +28256,6 @@
         <w:jc w:val="both"/>
       </w:pPr>
       <w:r>
-        <w:lastRenderedPageBreak/>
         <w:t xml:space="preserve">En la Figura 7 se presenta un diagrama de caja y bigotes que permite identificar que la tirada en el periodo 4 del participante A de la sesión 3 es un valor atípico (se encuentra por arriba del rango </w:t>
       </w:r>
       <w:proofErr w:type="spellStart"/>
@@ -26444,7 +28414,11 @@
       </w:r>
       <w:proofErr w:type="spellEnd"/>
       <w:r>
-        <w:t>, cuando se consideran los datos de la sesión 3 y cuando no, y con las tiradas del participante A separadas de los demás.</w:t>
+        <w:t xml:space="preserve">, </w:t>
+      </w:r>
+      <w:r>
+        <w:lastRenderedPageBreak/>
+        <w:t>cuando se consideran los datos de la sesión 3 y cuando no, y con las tiradas del participante A separadas de los demás.</w:t>
       </w:r>
     </w:p>
     <w:p>
@@ -26471,7 +28445,6 @@
           <w:noProof/>
           <w:lang w:eastAsia="es-MX"/>
         </w:rPr>
-        <w:lastRenderedPageBreak/>
         <w:drawing>
           <wp:inline distT="0" distB="0" distL="0" distR="0" wp14:anchorId="5F802464" wp14:editId="5200F8C7">
             <wp:extent cx="2657121" cy="2549525"/>
@@ -26860,6 +28833,7 @@
                 <w:szCs w:val="24"/>
                 <w:lang w:val="es-ES" w:eastAsia="es-ES"/>
               </w:rPr>
+              <w:lastRenderedPageBreak/>
               <w:t>One</w:t>
             </w:r>
             <w:proofErr w:type="spellEnd"/>
@@ -31677,6 +33651,7 @@
                 <w:szCs w:val="24"/>
                 <w:lang w:val="es-ES" w:eastAsia="es-ES"/>
               </w:rPr>
+              <w:lastRenderedPageBreak/>
               <w:t>Periodo 6</w:t>
             </w:r>
             <w:r>
@@ -32270,7 +34245,6 @@
           <w:szCs w:val="24"/>
           <w:lang w:eastAsia="es-MX"/>
         </w:rPr>
-        <w:lastRenderedPageBreak/>
         <w:drawing>
           <wp:inline distT="0" distB="0" distL="0" distR="0">
             <wp:extent cx="2536745" cy="1914525"/>
@@ -32618,6 +34592,7 @@
           <w:szCs w:val="24"/>
           <w:lang w:eastAsia="es-MX"/>
         </w:rPr>
+        <w:lastRenderedPageBreak/>
         <w:drawing>
           <wp:inline distT="0" distB="0" distL="0" distR="0">
             <wp:extent cx="2498884" cy="1885950"/>
@@ -32770,7 +34745,6 @@
           <w:szCs w:val="24"/>
           <w:lang w:eastAsia="es-MX"/>
         </w:rPr>
-        <w:lastRenderedPageBreak/>
         <w:drawing>
           <wp:inline distT="0" distB="0" distL="0" distR="0">
             <wp:extent cx="2574608" cy="1943100"/>
@@ -34734,6 +36708,7 @@
           <w:rFonts w:eastAsia="Times New Roman" w:cs="Times New Roman"/>
           <w:lang w:val="es-ES" w:eastAsia="es-ES"/>
         </w:rPr>
+        <w:lastRenderedPageBreak/>
         <w:t>Para los participantes D y E, que no contaban con experiencia previa en el juego, solo se encont</w:t>
       </w:r>
       <w:r>
@@ -35873,7 +37848,6 @@
                 <w:szCs w:val="24"/>
                 <w:lang w:val="es-ES" w:eastAsia="es-ES"/>
               </w:rPr>
-              <w:lastRenderedPageBreak/>
               <w:t>Periodo 7</w:t>
             </w:r>
             <w:r>
@@ -55653,7 +57627,7 @@
 </file>
 
 <file path=customXml/itemProps1.xml><?xml version="1.0" encoding="utf-8"?>
-<ds:datastoreItem xmlns:ds="http://schemas.openxmlformats.org/officeDocument/2006/customXml" ds:itemID="{12EA384E-94C1-4E1F-9F04-F691E6533DEF}">
+<ds:datastoreItem xmlns:ds="http://schemas.openxmlformats.org/officeDocument/2006/customXml" ds:itemID="{9A634654-9226-4F9E-9FA3-987C70551ACA}">
   <ds:schemaRefs>
     <ds:schemaRef ds:uri="http://schemas.openxmlformats.org/officeDocument/2006/bibliography"/>
   </ds:schemaRefs>

</xml_diff>